<commit_message>
Added docker file and modified workflow
</commit_message>
<xml_diff>
--- a/Refrences/Logbook.docx
+++ b/Refrences/Logbook.docx
@@ -1,6 +1,6 @@
 
 <file path=word/document.xml><?xml version="1.0" encoding="utf-8"?>
-<w:document xmlns:wpc="http://schemas.microsoft.com/office/word/2010/wordprocessingCanvas" xmlns:cx="http://schemas.microsoft.com/office/drawing/2014/chartex" xmlns:cx1="http://schemas.microsoft.com/office/drawing/2015/9/8/chartex" xmlns:cx2="http://schemas.microsoft.com/office/drawing/2015/10/21/chartex" xmlns:cx3="http://schemas.microsoft.com/office/drawing/2016/5/9/chartex" xmlns:cx4="http://schemas.microsoft.com/office/drawing/2016/5/10/chartex" xmlns:cx5="http://schemas.microsoft.com/office/drawing/2016/5/11/chartex" xmlns:cx6="http://schemas.microsoft.com/office/drawing/2016/5/12/chartex" xmlns:cx7="http://schemas.microsoft.com/office/drawing/2016/5/13/chartex" xmlns:cx8="http://schemas.microsoft.com/office/drawing/2016/5/14/chartex" xmlns:mc="http://schemas.openxmlformats.org/markup-compatibility/2006" xmlns:aink="http://schemas.microsoft.com/office/drawing/2016/ink" xmlns:am3d="http://schemas.microsoft.com/office/drawing/2017/model3d" xmlns:o="urn:schemas-microsoft-com:office:office" xmlns:r="http://schemas.openxmlformats.org/officeDocument/2006/relationships" xmlns:m="http://schemas.openxmlformats.org/officeDocument/2006/math" xmlns:v="urn:schemas-microsoft-com:vml" xmlns:wp14="http://schemas.microsoft.com/office/word/2010/wordprocessingDrawing" xmlns:wp="http://schemas.openxmlformats.org/drawingml/2006/wordprocessingDrawing" xmlns:w10="urn:schemas-microsoft-com:office:word" xmlns:w="http://schemas.openxmlformats.org/wordprocessingml/2006/main" xmlns:w14="http://schemas.microsoft.com/office/word/2010/wordml" xmlns:w15="http://schemas.microsoft.com/office/word/2012/wordml" xmlns:w16cex="http://schemas.microsoft.com/office/word/2018/wordml/cex" xmlns:w16cid="http://schemas.microsoft.com/office/word/2016/wordml/cid" xmlns:w16="http://schemas.microsoft.com/office/word/2018/wordml" xmlns:w16sdtdh="http://schemas.microsoft.com/office/word/2020/wordml/sdtdatahash" xmlns:w16se="http://schemas.microsoft.com/office/word/2015/wordml/symex" xmlns:wpg="http://schemas.microsoft.com/office/word/2010/wordprocessingGroup" xmlns:wpi="http://schemas.microsoft.com/office/word/2010/wordprocessingInk" xmlns:wne="http://schemas.microsoft.com/office/word/2006/wordml" xmlns:wps="http://schemas.microsoft.com/office/word/2010/wordprocessingShape" mc:Ignorable="w14 w15 w16se w16cid w16 w16cex w16sdtdh wp14">
+<w:document xmlns:wpc="http://schemas.microsoft.com/office/word/2010/wordprocessingCanvas" xmlns:cx="http://schemas.microsoft.com/office/drawing/2014/chartex" xmlns:cx1="http://schemas.microsoft.com/office/drawing/2015/9/8/chartex" xmlns:cx2="http://schemas.microsoft.com/office/drawing/2015/10/21/chartex" xmlns:cx3="http://schemas.microsoft.com/office/drawing/2016/5/9/chartex" xmlns:cx4="http://schemas.microsoft.com/office/drawing/2016/5/10/chartex" xmlns:cx5="http://schemas.microsoft.com/office/drawing/2016/5/11/chartex" xmlns:cx6="http://schemas.microsoft.com/office/drawing/2016/5/12/chartex" xmlns:cx7="http://schemas.microsoft.com/office/drawing/2016/5/13/chartex" xmlns:cx8="http://schemas.microsoft.com/office/drawing/2016/5/14/chartex" xmlns:mc="http://schemas.openxmlformats.org/markup-compatibility/2006" xmlns:aink="http://schemas.microsoft.com/office/drawing/2016/ink" xmlns:am3d="http://schemas.microsoft.com/office/drawing/2017/model3d" xmlns:o="urn:schemas-microsoft-com:office:office" xmlns:oel="http://schemas.microsoft.com/office/2019/extlst" xmlns:r="http://schemas.openxmlformats.org/officeDocument/2006/relationships" xmlns:m="http://schemas.openxmlformats.org/officeDocument/2006/math" xmlns:v="urn:schemas-microsoft-com:vml" xmlns:wp14="http://schemas.microsoft.com/office/word/2010/wordprocessingDrawing" xmlns:wp="http://schemas.openxmlformats.org/drawingml/2006/wordprocessingDrawing" xmlns:w10="urn:schemas-microsoft-com:office:word" xmlns:w="http://schemas.openxmlformats.org/wordprocessingml/2006/main" xmlns:w14="http://schemas.microsoft.com/office/word/2010/wordml" xmlns:w15="http://schemas.microsoft.com/office/word/2012/wordml" xmlns:w16cex="http://schemas.microsoft.com/office/word/2018/wordml/cex" xmlns:w16cid="http://schemas.microsoft.com/office/word/2016/wordml/cid" xmlns:w16="http://schemas.microsoft.com/office/word/2018/wordml" xmlns:w16sdtdh="http://schemas.microsoft.com/office/word/2020/wordml/sdtdatahash" xmlns:w16se="http://schemas.microsoft.com/office/word/2015/wordml/symex" xmlns:wpg="http://schemas.microsoft.com/office/word/2010/wordprocessingGroup" xmlns:wpi="http://schemas.microsoft.com/office/word/2010/wordprocessingInk" xmlns:wne="http://schemas.microsoft.com/office/word/2006/wordml" xmlns:wps="http://schemas.microsoft.com/office/word/2010/wordprocessingShape" mc:Ignorable="w14 w15 w16se w16cid w16 w16cex w16sdtdh wp14">
   <w:body>
     <w:p>
       <w:pPr>
@@ -107,27 +107,7 @@
           <w:sz w:val="28"/>
           <w:szCs w:val="28"/>
         </w:rPr>
-        <w:t xml:space="preserve"> PARVATIBAI GENBA MOZE COLLEGE OF </w:t>
-      </w:r>
-      <w:proofErr w:type="gramStart"/>
-      <w:r>
-        <w:rPr>
-          <w:rFonts w:ascii="Times New Roman" w:eastAsia="Times New Roman" w:hAnsi="Times New Roman" w:cs="Times New Roman"/>
-          <w:b/>
-          <w:sz w:val="28"/>
-          <w:szCs w:val="28"/>
-        </w:rPr>
-        <w:t>ENINEERING,WAGHOLI</w:t>
-      </w:r>
-      <w:proofErr w:type="gramEnd"/>
-      <w:r>
-        <w:rPr>
-          <w:rFonts w:ascii="Times New Roman" w:eastAsia="Times New Roman" w:hAnsi="Times New Roman" w:cs="Times New Roman"/>
-          <w:b/>
-          <w:sz w:val="28"/>
-          <w:szCs w:val="28"/>
-        </w:rPr>
-        <w:t xml:space="preserve"> Pune - 412207</w:t>
+        <w:t xml:space="preserve"> PARVATIBAI GENBA MOZE COLLEGE OF ENINEERING,WAGHOLI Pune - 412207</w:t>
       </w:r>
     </w:p>
     <w:p>
@@ -1011,7 +991,23 @@
                 <w:sz w:val="24"/>
                 <w:szCs w:val="24"/>
               </w:rPr>
-              <w:t>10/8/2021</w:t>
+              <w:t>1</w:t>
+            </w:r>
+            <w:r>
+              <w:rPr>
+                <w:rFonts w:ascii="Times New Roman" w:hAnsi="Times New Roman"/>
+                <w:sz w:val="24"/>
+                <w:szCs w:val="24"/>
+              </w:rPr>
+              <w:t>3</w:t>
+            </w:r>
+            <w:r>
+              <w:rPr>
+                <w:rFonts w:ascii="Times New Roman" w:hAnsi="Times New Roman"/>
+                <w:sz w:val="24"/>
+                <w:szCs w:val="24"/>
+              </w:rPr>
+              <w:t>/8/2021</w:t>
             </w:r>
           </w:p>
         </w:tc>
@@ -1219,7 +1215,15 @@
                 <w:sz w:val="24"/>
                 <w:szCs w:val="24"/>
               </w:rPr>
-              <w:t>15/8/2021</w:t>
+              <w:t>20</w:t>
+            </w:r>
+            <w:r>
+              <w:rPr>
+                <w:rFonts w:ascii="Times New Roman" w:hAnsi="Times New Roman"/>
+                <w:sz w:val="24"/>
+                <w:szCs w:val="24"/>
+              </w:rPr>
+              <w:t>/8/2021</w:t>
             </w:r>
           </w:p>
         </w:tc>
@@ -1427,7 +1431,23 @@
                 <w:sz w:val="24"/>
                 <w:szCs w:val="24"/>
               </w:rPr>
-              <w:t>25/8/2021</w:t>
+              <w:t>2</w:t>
+            </w:r>
+            <w:r>
+              <w:rPr>
+                <w:rFonts w:ascii="Times New Roman" w:hAnsi="Times New Roman"/>
+                <w:sz w:val="24"/>
+                <w:szCs w:val="24"/>
+              </w:rPr>
+              <w:t>7</w:t>
+            </w:r>
+            <w:r>
+              <w:rPr>
+                <w:rFonts w:ascii="Times New Roman" w:hAnsi="Times New Roman"/>
+                <w:sz w:val="24"/>
+                <w:szCs w:val="24"/>
+              </w:rPr>
+              <w:t>/8/2021</w:t>
             </w:r>
           </w:p>
         </w:tc>
@@ -1635,7 +1655,15 @@
                 <w:sz w:val="24"/>
                 <w:szCs w:val="24"/>
               </w:rPr>
-              <w:t>1/9/2021</w:t>
+              <w:t>3</w:t>
+            </w:r>
+            <w:r>
+              <w:rPr>
+                <w:rFonts w:ascii="Times New Roman" w:hAnsi="Times New Roman"/>
+                <w:sz w:val="24"/>
+                <w:szCs w:val="24"/>
+              </w:rPr>
+              <w:t>/9/2021</w:t>
             </w:r>
           </w:p>
         </w:tc>
@@ -1691,18 +1719,8 @@
                 <w:sz w:val="24"/>
                 <w:szCs w:val="24"/>
               </w:rPr>
-              <w:t xml:space="preserve">Literature survey </w:t>
-            </w:r>
-            <w:proofErr w:type="spellStart"/>
-            <w:r>
-              <w:rPr>
-                <w:rFonts w:ascii="Times New Roman" w:hAnsi="Times New Roman"/>
-                <w:sz w:val="24"/>
-                <w:szCs w:val="24"/>
-              </w:rPr>
-              <w:t>contd</w:t>
-            </w:r>
-            <w:proofErr w:type="spellEnd"/>
+              <w:t>Literature survey contd</w:t>
+            </w:r>
           </w:p>
         </w:tc>
         <w:tc>
@@ -2293,7 +2311,15 @@
                 <w:sz w:val="24"/>
                 <w:szCs w:val="24"/>
               </w:rPr>
-              <w:t>30/10/2021</w:t>
+              <w:t>29</w:t>
+            </w:r>
+            <w:r>
+              <w:rPr>
+                <w:rFonts w:ascii="Times New Roman" w:hAnsi="Times New Roman"/>
+                <w:sz w:val="24"/>
+                <w:szCs w:val="24"/>
+              </w:rPr>
+              <w:t>/10/2021</w:t>
             </w:r>
           </w:p>
         </w:tc>
@@ -2500,7 +2526,15 @@
                 <w:sz w:val="24"/>
                 <w:szCs w:val="24"/>
               </w:rPr>
-              <w:t>8/11/2021</w:t>
+              <w:t>19</w:t>
+            </w:r>
+            <w:r>
+              <w:rPr>
+                <w:rFonts w:ascii="Times New Roman" w:hAnsi="Times New Roman"/>
+                <w:sz w:val="24"/>
+                <w:szCs w:val="24"/>
+              </w:rPr>
+              <w:t>/11/2021</w:t>
             </w:r>
           </w:p>
         </w:tc>
@@ -2707,7 +2741,15 @@
                 <w:sz w:val="24"/>
                 <w:szCs w:val="24"/>
               </w:rPr>
-              <w:t>18/11/2021</w:t>
+              <w:t>26</w:t>
+            </w:r>
+            <w:r>
+              <w:rPr>
+                <w:rFonts w:ascii="Times New Roman" w:hAnsi="Times New Roman"/>
+                <w:sz w:val="24"/>
+                <w:szCs w:val="24"/>
+              </w:rPr>
+              <w:t>/11/2021</w:t>
             </w:r>
           </w:p>
         </w:tc>
@@ -2915,12 +2957,227 @@
                 <w:sz w:val="24"/>
                 <w:szCs w:val="24"/>
               </w:rPr>
+              <w:t>3</w:t>
+            </w:r>
+            <w:r>
+              <w:rPr>
+                <w:rFonts w:ascii="Times New Roman" w:hAnsi="Times New Roman"/>
+                <w:sz w:val="24"/>
+                <w:szCs w:val="24"/>
+              </w:rPr>
+              <w:t>/12/2021</w:t>
+            </w:r>
+          </w:p>
+        </w:tc>
+        <w:tc>
+          <w:tcPr>
+            <w:tcW w:w="2970" w:type="dxa"/>
+            <w:tcBorders>
+              <w:top w:val="single" w:sz="4" w:space="0" w:color="000000"/>
+              <w:left w:val="single" w:sz="4" w:space="0" w:color="000000"/>
+              <w:bottom w:val="single" w:sz="4" w:space="0" w:color="000000"/>
+              <w:right w:val="single" w:sz="4" w:space="0" w:color="000000"/>
+            </w:tcBorders>
+          </w:tcPr>
+          <w:p>
+            <w:pPr>
+              <w:rPr>
+                <w:rFonts w:ascii="Times New Roman" w:hAnsi="Times New Roman"/>
+                <w:sz w:val="24"/>
+                <w:szCs w:val="24"/>
+              </w:rPr>
+            </w:pPr>
+            <w:r>
+              <w:rPr>
+                <w:rFonts w:ascii="Times New Roman" w:hAnsi="Times New Roman"/>
+                <w:sz w:val="24"/>
+                <w:szCs w:val="24"/>
+              </w:rPr>
+              <w:t xml:space="preserve">Presentation submission </w:t>
+            </w:r>
+          </w:p>
+        </w:tc>
+        <w:tc>
+          <w:tcPr>
+            <w:tcW w:w="2430" w:type="dxa"/>
+            <w:tcBorders>
+              <w:top w:val="single" w:sz="4" w:space="0" w:color="000000"/>
+              <w:left w:val="single" w:sz="4" w:space="0" w:color="000000"/>
+              <w:bottom w:val="single" w:sz="4" w:space="0" w:color="000000"/>
+              <w:right w:val="single" w:sz="4" w:space="0" w:color="000000"/>
+            </w:tcBorders>
+          </w:tcPr>
+          <w:p>
+            <w:pPr>
+              <w:rPr>
+                <w:rFonts w:ascii="Times New Roman" w:hAnsi="Times New Roman"/>
+                <w:sz w:val="24"/>
+                <w:szCs w:val="24"/>
+              </w:rPr>
+            </w:pPr>
+            <w:r>
+              <w:rPr>
+                <w:rFonts w:ascii="Times New Roman" w:hAnsi="Times New Roman"/>
+                <w:sz w:val="24"/>
+                <w:szCs w:val="24"/>
+              </w:rPr>
+              <w:t>Presentation submission</w:t>
+            </w:r>
+          </w:p>
+        </w:tc>
+        <w:tc>
+          <w:tcPr>
+            <w:tcW w:w="1366" w:type="dxa"/>
+            <w:tcBorders>
+              <w:top w:val="single" w:sz="4" w:space="0" w:color="000000"/>
+              <w:left w:val="single" w:sz="4" w:space="0" w:color="000000"/>
+              <w:bottom w:val="single" w:sz="4" w:space="0" w:color="000000"/>
+              <w:right w:val="single" w:sz="4" w:space="0" w:color="000000"/>
+            </w:tcBorders>
+          </w:tcPr>
+          <w:p>
+            <w:pPr>
+              <w:rPr>
+                <w:rFonts w:ascii="Times New Roman" w:hAnsi="Times New Roman"/>
+                <w:sz w:val="24"/>
+                <w:szCs w:val="24"/>
+              </w:rPr>
+            </w:pPr>
+            <w:r>
+              <w:rPr>
+                <w:rFonts w:ascii="Times New Roman" w:hAnsi="Times New Roman"/>
+                <w:sz w:val="24"/>
+                <w:szCs w:val="24"/>
+              </w:rPr>
               <w:t>29/12/2021</w:t>
             </w:r>
           </w:p>
         </w:tc>
         <w:tc>
           <w:tcPr>
+            <w:tcW w:w="1425" w:type="dxa"/>
+            <w:tcBorders>
+              <w:top w:val="single" w:sz="4" w:space="0" w:color="000000"/>
+              <w:left w:val="single" w:sz="4" w:space="0" w:color="000000"/>
+              <w:bottom w:val="single" w:sz="4" w:space="0" w:color="000000"/>
+              <w:right w:val="single" w:sz="4" w:space="0" w:color="000000"/>
+            </w:tcBorders>
+          </w:tcPr>
+          <w:p>
+            <w:pPr>
+              <w:rPr>
+                <w:rFonts w:ascii="Times New Roman" w:hAnsi="Times New Roman"/>
+                <w:sz w:val="24"/>
+                <w:szCs w:val="24"/>
+              </w:rPr>
+            </w:pPr>
+          </w:p>
+        </w:tc>
+        <w:tc>
+          <w:tcPr>
+            <w:tcW w:w="1275" w:type="dxa"/>
+            <w:tcBorders>
+              <w:top w:val="single" w:sz="4" w:space="0" w:color="000000"/>
+              <w:left w:val="single" w:sz="4" w:space="0" w:color="000000"/>
+              <w:bottom w:val="single" w:sz="4" w:space="0" w:color="000000"/>
+              <w:right w:val="single" w:sz="4" w:space="0" w:color="000000"/>
+            </w:tcBorders>
+          </w:tcPr>
+          <w:p>
+            <w:pPr>
+              <w:rPr>
+                <w:rFonts w:ascii="Times New Roman" w:hAnsi="Times New Roman"/>
+                <w:sz w:val="24"/>
+                <w:szCs w:val="24"/>
+              </w:rPr>
+            </w:pPr>
+          </w:p>
+        </w:tc>
+        <w:tc>
+          <w:tcPr>
+            <w:tcW w:w="975" w:type="dxa"/>
+            <w:tcBorders>
+              <w:top w:val="single" w:sz="4" w:space="0" w:color="000000"/>
+              <w:left w:val="single" w:sz="4" w:space="0" w:color="000000"/>
+              <w:bottom w:val="single" w:sz="4" w:space="0" w:color="000000"/>
+              <w:right w:val="single" w:sz="4" w:space="0" w:color="000000"/>
+            </w:tcBorders>
+          </w:tcPr>
+          <w:p>
+            <w:pPr>
+              <w:rPr>
+                <w:rFonts w:ascii="Times New Roman" w:hAnsi="Times New Roman"/>
+                <w:sz w:val="24"/>
+                <w:szCs w:val="24"/>
+              </w:rPr>
+            </w:pPr>
+          </w:p>
+        </w:tc>
+      </w:tr>
+      <w:tr>
+        <w:trPr>
+          <w:trHeight w:hRule="exact" w:val="1285"/>
+        </w:trPr>
+        <w:tc>
+          <w:tcPr>
+            <w:tcW w:w="450" w:type="dxa"/>
+            <w:tcBorders>
+              <w:top w:val="single" w:sz="4" w:space="0" w:color="000000"/>
+              <w:left w:val="single" w:sz="4" w:space="0" w:color="000000"/>
+              <w:bottom w:val="single" w:sz="4" w:space="0" w:color="000000"/>
+              <w:right w:val="single" w:sz="4" w:space="0" w:color="000000"/>
+            </w:tcBorders>
+            <w:vAlign w:val="center"/>
+          </w:tcPr>
+          <w:p>
+            <w:pPr>
+              <w:jc w:val="center"/>
+              <w:rPr>
+                <w:rFonts w:ascii="Times New Roman" w:hAnsi="Times New Roman"/>
+                <w:sz w:val="24"/>
+                <w:szCs w:val="24"/>
+              </w:rPr>
+            </w:pPr>
+            <w:r>
+              <w:rPr>
+                <w:rFonts w:ascii="Times New Roman" w:hAnsi="Times New Roman"/>
+                <w:sz w:val="24"/>
+                <w:szCs w:val="24"/>
+              </w:rPr>
+              <w:t>11</w:t>
+            </w:r>
+          </w:p>
+        </w:tc>
+        <w:tc>
+          <w:tcPr>
+            <w:tcW w:w="1260" w:type="dxa"/>
+            <w:tcBorders>
+              <w:top w:val="single" w:sz="4" w:space="0" w:color="000000"/>
+              <w:left w:val="single" w:sz="4" w:space="0" w:color="000000"/>
+              <w:bottom w:val="single" w:sz="4" w:space="0" w:color="000000"/>
+              <w:right w:val="single" w:sz="4" w:space="0" w:color="000000"/>
+            </w:tcBorders>
+          </w:tcPr>
+          <w:p>
+            <w:pPr>
+              <w:rPr>
+                <w:rFonts w:ascii="Times New Roman" w:hAnsi="Times New Roman"/>
+                <w:sz w:val="24"/>
+                <w:szCs w:val="24"/>
+              </w:rPr>
+            </w:pPr>
+            <w:r>
+              <w:rPr>
+                <w:rFonts w:ascii="Times New Roman" w:hAnsi="Times New Roman"/>
+                <w:sz w:val="24"/>
+                <w:szCs w:val="24"/>
+              </w:rPr>
+              <w:t>24/12/2021</w:t>
+            </w:r>
+          </w:p>
+        </w:tc>
+        <w:tc>
+          <w:tcPr>
             <w:tcW w:w="2970" w:type="dxa"/>
             <w:tcBorders>
               <w:top w:val="single" w:sz="4" w:space="0" w:color="000000"/>
@@ -2943,7 +3200,7 @@
                 <w:sz w:val="24"/>
                 <w:szCs w:val="24"/>
               </w:rPr>
-              <w:t xml:space="preserve">Presentation submission </w:t>
+              <w:t>Design review and refinement</w:t>
             </w:r>
           </w:p>
         </w:tc>
@@ -2971,18 +3228,8 @@
                 <w:sz w:val="24"/>
                 <w:szCs w:val="24"/>
               </w:rPr>
-              <w:t xml:space="preserve">Presentation </w:t>
-            </w:r>
-            <w:proofErr w:type="spellStart"/>
-            <w:r>
-              <w:rPr>
-                <w:rFonts w:ascii="Times New Roman" w:hAnsi="Times New Roman"/>
-                <w:sz w:val="24"/>
-                <w:szCs w:val="24"/>
-              </w:rPr>
-              <w:t>submuission</w:t>
-            </w:r>
-            <w:proofErr w:type="spellEnd"/>
+              <w:t>Design review and refinement</w:t>
+            </w:r>
           </w:p>
         </w:tc>
         <w:tc>
@@ -3009,7 +3256,1729 @@
                 <w:sz w:val="24"/>
                 <w:szCs w:val="24"/>
               </w:rPr>
-              <w:t>29/12/2021</w:t>
+              <w:t>7/1/2022</w:t>
+            </w:r>
+          </w:p>
+        </w:tc>
+        <w:tc>
+          <w:tcPr>
+            <w:tcW w:w="1425" w:type="dxa"/>
+            <w:tcBorders>
+              <w:top w:val="single" w:sz="4" w:space="0" w:color="000000"/>
+              <w:left w:val="single" w:sz="4" w:space="0" w:color="000000"/>
+              <w:bottom w:val="single" w:sz="4" w:space="0" w:color="000000"/>
+              <w:right w:val="single" w:sz="4" w:space="0" w:color="000000"/>
+            </w:tcBorders>
+          </w:tcPr>
+          <w:p>
+            <w:pPr>
+              <w:rPr>
+                <w:rFonts w:ascii="Times New Roman" w:hAnsi="Times New Roman"/>
+                <w:sz w:val="24"/>
+                <w:szCs w:val="24"/>
+              </w:rPr>
+            </w:pPr>
+          </w:p>
+        </w:tc>
+        <w:tc>
+          <w:tcPr>
+            <w:tcW w:w="1275" w:type="dxa"/>
+            <w:tcBorders>
+              <w:top w:val="single" w:sz="4" w:space="0" w:color="000000"/>
+              <w:left w:val="single" w:sz="4" w:space="0" w:color="000000"/>
+              <w:bottom w:val="single" w:sz="4" w:space="0" w:color="000000"/>
+              <w:right w:val="single" w:sz="4" w:space="0" w:color="000000"/>
+            </w:tcBorders>
+          </w:tcPr>
+          <w:p>
+            <w:pPr>
+              <w:rPr>
+                <w:rFonts w:ascii="Times New Roman" w:hAnsi="Times New Roman"/>
+                <w:sz w:val="24"/>
+                <w:szCs w:val="24"/>
+              </w:rPr>
+            </w:pPr>
+          </w:p>
+        </w:tc>
+        <w:tc>
+          <w:tcPr>
+            <w:tcW w:w="975" w:type="dxa"/>
+            <w:tcBorders>
+              <w:top w:val="single" w:sz="4" w:space="0" w:color="000000"/>
+              <w:left w:val="single" w:sz="4" w:space="0" w:color="000000"/>
+              <w:bottom w:val="single" w:sz="4" w:space="0" w:color="000000"/>
+              <w:right w:val="single" w:sz="4" w:space="0" w:color="000000"/>
+            </w:tcBorders>
+          </w:tcPr>
+          <w:p>
+            <w:pPr>
+              <w:rPr>
+                <w:rFonts w:ascii="Times New Roman" w:hAnsi="Times New Roman"/>
+                <w:sz w:val="24"/>
+                <w:szCs w:val="24"/>
+              </w:rPr>
+            </w:pPr>
+          </w:p>
+        </w:tc>
+      </w:tr>
+      <w:tr>
+        <w:trPr>
+          <w:trHeight w:hRule="exact" w:val="1285"/>
+        </w:trPr>
+        <w:tc>
+          <w:tcPr>
+            <w:tcW w:w="450" w:type="dxa"/>
+            <w:tcBorders>
+              <w:top w:val="single" w:sz="4" w:space="0" w:color="000000"/>
+              <w:left w:val="single" w:sz="4" w:space="0" w:color="000000"/>
+              <w:bottom w:val="single" w:sz="4" w:space="0" w:color="000000"/>
+              <w:right w:val="single" w:sz="4" w:space="0" w:color="000000"/>
+            </w:tcBorders>
+            <w:vAlign w:val="center"/>
+          </w:tcPr>
+          <w:p>
+            <w:pPr>
+              <w:jc w:val="center"/>
+              <w:rPr>
+                <w:rFonts w:ascii="Times New Roman" w:hAnsi="Times New Roman"/>
+                <w:sz w:val="24"/>
+                <w:szCs w:val="24"/>
+              </w:rPr>
+            </w:pPr>
+            <w:r>
+              <w:rPr>
+                <w:rFonts w:ascii="Times New Roman" w:hAnsi="Times New Roman"/>
+                <w:sz w:val="24"/>
+                <w:szCs w:val="24"/>
+              </w:rPr>
+              <w:t>12</w:t>
+            </w:r>
+          </w:p>
+        </w:tc>
+        <w:tc>
+          <w:tcPr>
+            <w:tcW w:w="1260" w:type="dxa"/>
+            <w:tcBorders>
+              <w:top w:val="single" w:sz="4" w:space="0" w:color="000000"/>
+              <w:left w:val="single" w:sz="4" w:space="0" w:color="000000"/>
+              <w:bottom w:val="single" w:sz="4" w:space="0" w:color="000000"/>
+              <w:right w:val="single" w:sz="4" w:space="0" w:color="000000"/>
+            </w:tcBorders>
+          </w:tcPr>
+          <w:p>
+            <w:pPr>
+              <w:rPr>
+                <w:rFonts w:ascii="Times New Roman" w:hAnsi="Times New Roman"/>
+                <w:sz w:val="24"/>
+                <w:szCs w:val="24"/>
+              </w:rPr>
+            </w:pPr>
+            <w:r>
+              <w:rPr>
+                <w:rFonts w:ascii="Times New Roman" w:hAnsi="Times New Roman"/>
+                <w:sz w:val="24"/>
+                <w:szCs w:val="24"/>
+              </w:rPr>
+              <w:t>7/1/2022</w:t>
+            </w:r>
+          </w:p>
+        </w:tc>
+        <w:tc>
+          <w:tcPr>
+            <w:tcW w:w="2970" w:type="dxa"/>
+            <w:tcBorders>
+              <w:top w:val="single" w:sz="4" w:space="0" w:color="000000"/>
+              <w:left w:val="single" w:sz="4" w:space="0" w:color="000000"/>
+              <w:bottom w:val="single" w:sz="4" w:space="0" w:color="000000"/>
+              <w:right w:val="single" w:sz="4" w:space="0" w:color="000000"/>
+            </w:tcBorders>
+          </w:tcPr>
+          <w:p>
+            <w:pPr>
+              <w:rPr>
+                <w:rFonts w:ascii="Times New Roman" w:hAnsi="Times New Roman"/>
+                <w:sz w:val="24"/>
+                <w:szCs w:val="24"/>
+              </w:rPr>
+            </w:pPr>
+            <w:r>
+              <w:rPr>
+                <w:rFonts w:ascii="Times New Roman" w:hAnsi="Times New Roman"/>
+                <w:sz w:val="24"/>
+                <w:szCs w:val="24"/>
+              </w:rPr>
+              <w:t>Webapp Design</w:t>
+            </w:r>
+          </w:p>
+        </w:tc>
+        <w:tc>
+          <w:tcPr>
+            <w:tcW w:w="2430" w:type="dxa"/>
+            <w:tcBorders>
+              <w:top w:val="single" w:sz="4" w:space="0" w:color="000000"/>
+              <w:left w:val="single" w:sz="4" w:space="0" w:color="000000"/>
+              <w:bottom w:val="single" w:sz="4" w:space="0" w:color="000000"/>
+              <w:right w:val="single" w:sz="4" w:space="0" w:color="000000"/>
+            </w:tcBorders>
+          </w:tcPr>
+          <w:p>
+            <w:pPr>
+              <w:rPr>
+                <w:rFonts w:ascii="Times New Roman" w:hAnsi="Times New Roman"/>
+                <w:sz w:val="24"/>
+                <w:szCs w:val="24"/>
+              </w:rPr>
+            </w:pPr>
+            <w:r>
+              <w:rPr>
+                <w:rFonts w:ascii="Times New Roman" w:hAnsi="Times New Roman"/>
+                <w:sz w:val="24"/>
+                <w:szCs w:val="24"/>
+              </w:rPr>
+              <w:t>Webapp Design</w:t>
+            </w:r>
+          </w:p>
+        </w:tc>
+        <w:tc>
+          <w:tcPr>
+            <w:tcW w:w="1366" w:type="dxa"/>
+            <w:tcBorders>
+              <w:top w:val="single" w:sz="4" w:space="0" w:color="000000"/>
+              <w:left w:val="single" w:sz="4" w:space="0" w:color="000000"/>
+              <w:bottom w:val="single" w:sz="4" w:space="0" w:color="000000"/>
+              <w:right w:val="single" w:sz="4" w:space="0" w:color="000000"/>
+            </w:tcBorders>
+          </w:tcPr>
+          <w:p>
+            <w:pPr>
+              <w:rPr>
+                <w:rFonts w:ascii="Times New Roman" w:hAnsi="Times New Roman"/>
+                <w:sz w:val="24"/>
+                <w:szCs w:val="24"/>
+              </w:rPr>
+            </w:pPr>
+            <w:r>
+              <w:rPr>
+                <w:rFonts w:ascii="Times New Roman" w:hAnsi="Times New Roman"/>
+                <w:sz w:val="24"/>
+                <w:szCs w:val="24"/>
+              </w:rPr>
+              <w:t>21/1/2022</w:t>
+            </w:r>
+          </w:p>
+        </w:tc>
+        <w:tc>
+          <w:tcPr>
+            <w:tcW w:w="1425" w:type="dxa"/>
+            <w:tcBorders>
+              <w:top w:val="single" w:sz="4" w:space="0" w:color="000000"/>
+              <w:left w:val="single" w:sz="4" w:space="0" w:color="000000"/>
+              <w:bottom w:val="single" w:sz="4" w:space="0" w:color="000000"/>
+              <w:right w:val="single" w:sz="4" w:space="0" w:color="000000"/>
+            </w:tcBorders>
+          </w:tcPr>
+          <w:p>
+            <w:pPr>
+              <w:rPr>
+                <w:rFonts w:ascii="Times New Roman" w:hAnsi="Times New Roman"/>
+                <w:sz w:val="24"/>
+                <w:szCs w:val="24"/>
+              </w:rPr>
+            </w:pPr>
+          </w:p>
+        </w:tc>
+        <w:tc>
+          <w:tcPr>
+            <w:tcW w:w="1275" w:type="dxa"/>
+            <w:tcBorders>
+              <w:top w:val="single" w:sz="4" w:space="0" w:color="000000"/>
+              <w:left w:val="single" w:sz="4" w:space="0" w:color="000000"/>
+              <w:bottom w:val="single" w:sz="4" w:space="0" w:color="000000"/>
+              <w:right w:val="single" w:sz="4" w:space="0" w:color="000000"/>
+            </w:tcBorders>
+          </w:tcPr>
+          <w:p>
+            <w:pPr>
+              <w:rPr>
+                <w:rFonts w:ascii="Times New Roman" w:hAnsi="Times New Roman"/>
+                <w:sz w:val="24"/>
+                <w:szCs w:val="24"/>
+              </w:rPr>
+            </w:pPr>
+          </w:p>
+        </w:tc>
+        <w:tc>
+          <w:tcPr>
+            <w:tcW w:w="975" w:type="dxa"/>
+            <w:tcBorders>
+              <w:top w:val="single" w:sz="4" w:space="0" w:color="000000"/>
+              <w:left w:val="single" w:sz="4" w:space="0" w:color="000000"/>
+              <w:bottom w:val="single" w:sz="4" w:space="0" w:color="000000"/>
+              <w:right w:val="single" w:sz="4" w:space="0" w:color="000000"/>
+            </w:tcBorders>
+          </w:tcPr>
+          <w:p>
+            <w:pPr>
+              <w:rPr>
+                <w:rFonts w:ascii="Times New Roman" w:hAnsi="Times New Roman"/>
+                <w:sz w:val="24"/>
+                <w:szCs w:val="24"/>
+              </w:rPr>
+            </w:pPr>
+          </w:p>
+        </w:tc>
+      </w:tr>
+      <w:tr>
+        <w:trPr>
+          <w:trHeight w:hRule="exact" w:val="1285"/>
+        </w:trPr>
+        <w:tc>
+          <w:tcPr>
+            <w:tcW w:w="450" w:type="dxa"/>
+            <w:tcBorders>
+              <w:top w:val="single" w:sz="4" w:space="0" w:color="000000"/>
+              <w:left w:val="single" w:sz="4" w:space="0" w:color="000000"/>
+              <w:bottom w:val="single" w:sz="4" w:space="0" w:color="000000"/>
+              <w:right w:val="single" w:sz="4" w:space="0" w:color="000000"/>
+            </w:tcBorders>
+            <w:vAlign w:val="center"/>
+          </w:tcPr>
+          <w:p>
+            <w:pPr>
+              <w:jc w:val="center"/>
+              <w:rPr>
+                <w:rFonts w:ascii="Times New Roman" w:hAnsi="Times New Roman"/>
+                <w:sz w:val="24"/>
+                <w:szCs w:val="24"/>
+              </w:rPr>
+            </w:pPr>
+            <w:r>
+              <w:rPr>
+                <w:rFonts w:ascii="Times New Roman" w:hAnsi="Times New Roman"/>
+                <w:sz w:val="24"/>
+                <w:szCs w:val="24"/>
+              </w:rPr>
+              <w:t>13</w:t>
+            </w:r>
+          </w:p>
+        </w:tc>
+        <w:tc>
+          <w:tcPr>
+            <w:tcW w:w="1260" w:type="dxa"/>
+            <w:tcBorders>
+              <w:top w:val="single" w:sz="4" w:space="0" w:color="000000"/>
+              <w:left w:val="single" w:sz="4" w:space="0" w:color="000000"/>
+              <w:bottom w:val="single" w:sz="4" w:space="0" w:color="000000"/>
+              <w:right w:val="single" w:sz="4" w:space="0" w:color="000000"/>
+            </w:tcBorders>
+          </w:tcPr>
+          <w:p>
+            <w:pPr>
+              <w:rPr>
+                <w:rFonts w:ascii="Times New Roman" w:hAnsi="Times New Roman"/>
+                <w:sz w:val="24"/>
+                <w:szCs w:val="24"/>
+              </w:rPr>
+            </w:pPr>
+            <w:r>
+              <w:rPr>
+                <w:rFonts w:ascii="Times New Roman" w:hAnsi="Times New Roman"/>
+                <w:sz w:val="24"/>
+                <w:szCs w:val="24"/>
+              </w:rPr>
+              <w:t>21/1/2022</w:t>
+            </w:r>
+          </w:p>
+        </w:tc>
+        <w:tc>
+          <w:tcPr>
+            <w:tcW w:w="2970" w:type="dxa"/>
+            <w:tcBorders>
+              <w:top w:val="single" w:sz="4" w:space="0" w:color="000000"/>
+              <w:left w:val="single" w:sz="4" w:space="0" w:color="000000"/>
+              <w:bottom w:val="single" w:sz="4" w:space="0" w:color="000000"/>
+              <w:right w:val="single" w:sz="4" w:space="0" w:color="000000"/>
+            </w:tcBorders>
+          </w:tcPr>
+          <w:p>
+            <w:pPr>
+              <w:rPr>
+                <w:rFonts w:ascii="Times New Roman" w:hAnsi="Times New Roman"/>
+                <w:sz w:val="24"/>
+                <w:szCs w:val="24"/>
+              </w:rPr>
+            </w:pPr>
+            <w:r>
+              <w:rPr>
+                <w:rFonts w:ascii="Times New Roman" w:hAnsi="Times New Roman"/>
+                <w:sz w:val="24"/>
+                <w:szCs w:val="24"/>
+              </w:rPr>
+              <w:t>Implementation</w:t>
+            </w:r>
+          </w:p>
+        </w:tc>
+        <w:tc>
+          <w:tcPr>
+            <w:tcW w:w="2430" w:type="dxa"/>
+            <w:tcBorders>
+              <w:top w:val="single" w:sz="4" w:space="0" w:color="000000"/>
+              <w:left w:val="single" w:sz="4" w:space="0" w:color="000000"/>
+              <w:bottom w:val="single" w:sz="4" w:space="0" w:color="000000"/>
+              <w:right w:val="single" w:sz="4" w:space="0" w:color="000000"/>
+            </w:tcBorders>
+          </w:tcPr>
+          <w:p>
+            <w:pPr>
+              <w:rPr>
+                <w:rFonts w:ascii="Times New Roman" w:hAnsi="Times New Roman"/>
+                <w:sz w:val="24"/>
+                <w:szCs w:val="24"/>
+              </w:rPr>
+            </w:pPr>
+            <w:r>
+              <w:rPr>
+                <w:rFonts w:ascii="Times New Roman" w:hAnsi="Times New Roman"/>
+                <w:sz w:val="24"/>
+                <w:szCs w:val="24"/>
+              </w:rPr>
+              <w:t>Implementation</w:t>
+            </w:r>
+          </w:p>
+        </w:tc>
+        <w:tc>
+          <w:tcPr>
+            <w:tcW w:w="1366" w:type="dxa"/>
+            <w:tcBorders>
+              <w:top w:val="single" w:sz="4" w:space="0" w:color="000000"/>
+              <w:left w:val="single" w:sz="4" w:space="0" w:color="000000"/>
+              <w:bottom w:val="single" w:sz="4" w:space="0" w:color="000000"/>
+              <w:right w:val="single" w:sz="4" w:space="0" w:color="000000"/>
+            </w:tcBorders>
+          </w:tcPr>
+          <w:p>
+            <w:pPr>
+              <w:rPr>
+                <w:rFonts w:ascii="Times New Roman" w:hAnsi="Times New Roman"/>
+                <w:sz w:val="24"/>
+                <w:szCs w:val="24"/>
+              </w:rPr>
+            </w:pPr>
+            <w:r>
+              <w:rPr>
+                <w:rFonts w:ascii="Times New Roman" w:hAnsi="Times New Roman"/>
+                <w:sz w:val="24"/>
+                <w:szCs w:val="24"/>
+              </w:rPr>
+              <w:t>25/2/2022</w:t>
+            </w:r>
+          </w:p>
+        </w:tc>
+        <w:tc>
+          <w:tcPr>
+            <w:tcW w:w="1425" w:type="dxa"/>
+            <w:tcBorders>
+              <w:top w:val="single" w:sz="4" w:space="0" w:color="000000"/>
+              <w:left w:val="single" w:sz="4" w:space="0" w:color="000000"/>
+              <w:bottom w:val="single" w:sz="4" w:space="0" w:color="000000"/>
+              <w:right w:val="single" w:sz="4" w:space="0" w:color="000000"/>
+            </w:tcBorders>
+          </w:tcPr>
+          <w:p>
+            <w:pPr>
+              <w:rPr>
+                <w:rFonts w:ascii="Times New Roman" w:hAnsi="Times New Roman"/>
+                <w:sz w:val="24"/>
+                <w:szCs w:val="24"/>
+              </w:rPr>
+            </w:pPr>
+          </w:p>
+        </w:tc>
+        <w:tc>
+          <w:tcPr>
+            <w:tcW w:w="1275" w:type="dxa"/>
+            <w:tcBorders>
+              <w:top w:val="single" w:sz="4" w:space="0" w:color="000000"/>
+              <w:left w:val="single" w:sz="4" w:space="0" w:color="000000"/>
+              <w:bottom w:val="single" w:sz="4" w:space="0" w:color="000000"/>
+              <w:right w:val="single" w:sz="4" w:space="0" w:color="000000"/>
+            </w:tcBorders>
+          </w:tcPr>
+          <w:p>
+            <w:pPr>
+              <w:rPr>
+                <w:rFonts w:ascii="Times New Roman" w:hAnsi="Times New Roman"/>
+                <w:sz w:val="24"/>
+                <w:szCs w:val="24"/>
+              </w:rPr>
+            </w:pPr>
+          </w:p>
+        </w:tc>
+        <w:tc>
+          <w:tcPr>
+            <w:tcW w:w="975" w:type="dxa"/>
+            <w:tcBorders>
+              <w:top w:val="single" w:sz="4" w:space="0" w:color="000000"/>
+              <w:left w:val="single" w:sz="4" w:space="0" w:color="000000"/>
+              <w:bottom w:val="single" w:sz="4" w:space="0" w:color="000000"/>
+              <w:right w:val="single" w:sz="4" w:space="0" w:color="000000"/>
+            </w:tcBorders>
+          </w:tcPr>
+          <w:p>
+            <w:pPr>
+              <w:rPr>
+                <w:rFonts w:ascii="Times New Roman" w:hAnsi="Times New Roman"/>
+                <w:sz w:val="24"/>
+                <w:szCs w:val="24"/>
+              </w:rPr>
+            </w:pPr>
+          </w:p>
+        </w:tc>
+      </w:tr>
+      <w:tr>
+        <w:trPr>
+          <w:trHeight w:hRule="exact" w:val="1285"/>
+        </w:trPr>
+        <w:tc>
+          <w:tcPr>
+            <w:tcW w:w="450" w:type="dxa"/>
+            <w:tcBorders>
+              <w:top w:val="single" w:sz="4" w:space="0" w:color="000000"/>
+              <w:left w:val="single" w:sz="4" w:space="0" w:color="000000"/>
+              <w:bottom w:val="single" w:sz="4" w:space="0" w:color="000000"/>
+              <w:right w:val="single" w:sz="4" w:space="0" w:color="000000"/>
+            </w:tcBorders>
+            <w:vAlign w:val="center"/>
+          </w:tcPr>
+          <w:p>
+            <w:pPr>
+              <w:jc w:val="center"/>
+              <w:rPr>
+                <w:rFonts w:ascii="Times New Roman" w:hAnsi="Times New Roman"/>
+                <w:sz w:val="24"/>
+                <w:szCs w:val="24"/>
+              </w:rPr>
+            </w:pPr>
+            <w:r>
+              <w:rPr>
+                <w:rFonts w:ascii="Times New Roman" w:hAnsi="Times New Roman"/>
+                <w:sz w:val="24"/>
+                <w:szCs w:val="24"/>
+              </w:rPr>
+              <w:t>14</w:t>
+            </w:r>
+          </w:p>
+        </w:tc>
+        <w:tc>
+          <w:tcPr>
+            <w:tcW w:w="1260" w:type="dxa"/>
+            <w:tcBorders>
+              <w:top w:val="single" w:sz="4" w:space="0" w:color="000000"/>
+              <w:left w:val="single" w:sz="4" w:space="0" w:color="000000"/>
+              <w:bottom w:val="single" w:sz="4" w:space="0" w:color="000000"/>
+              <w:right w:val="single" w:sz="4" w:space="0" w:color="000000"/>
+            </w:tcBorders>
+          </w:tcPr>
+          <w:p>
+            <w:pPr>
+              <w:rPr>
+                <w:rFonts w:ascii="Times New Roman" w:hAnsi="Times New Roman"/>
+                <w:sz w:val="24"/>
+                <w:szCs w:val="24"/>
+              </w:rPr>
+            </w:pPr>
+            <w:r>
+              <w:rPr>
+                <w:rFonts w:ascii="Times New Roman" w:hAnsi="Times New Roman"/>
+                <w:sz w:val="24"/>
+                <w:szCs w:val="24"/>
+              </w:rPr>
+              <w:t>25/2/2022</w:t>
+            </w:r>
+          </w:p>
+        </w:tc>
+        <w:tc>
+          <w:tcPr>
+            <w:tcW w:w="2970" w:type="dxa"/>
+            <w:tcBorders>
+              <w:top w:val="single" w:sz="4" w:space="0" w:color="000000"/>
+              <w:left w:val="single" w:sz="4" w:space="0" w:color="000000"/>
+              <w:bottom w:val="single" w:sz="4" w:space="0" w:color="000000"/>
+              <w:right w:val="single" w:sz="4" w:space="0" w:color="000000"/>
+            </w:tcBorders>
+          </w:tcPr>
+          <w:p>
+            <w:pPr>
+              <w:rPr>
+                <w:rFonts w:ascii="Times New Roman" w:hAnsi="Times New Roman"/>
+                <w:sz w:val="24"/>
+                <w:szCs w:val="24"/>
+              </w:rPr>
+            </w:pPr>
+            <w:r>
+              <w:rPr>
+                <w:rFonts w:ascii="Times New Roman" w:hAnsi="Times New Roman"/>
+                <w:sz w:val="24"/>
+                <w:szCs w:val="24"/>
+              </w:rPr>
+              <w:t>Review and suggestions for implementation</w:t>
+            </w:r>
+          </w:p>
+        </w:tc>
+        <w:tc>
+          <w:tcPr>
+            <w:tcW w:w="2430" w:type="dxa"/>
+            <w:tcBorders>
+              <w:top w:val="single" w:sz="4" w:space="0" w:color="000000"/>
+              <w:left w:val="single" w:sz="4" w:space="0" w:color="000000"/>
+              <w:bottom w:val="single" w:sz="4" w:space="0" w:color="000000"/>
+              <w:right w:val="single" w:sz="4" w:space="0" w:color="000000"/>
+            </w:tcBorders>
+          </w:tcPr>
+          <w:p>
+            <w:pPr>
+              <w:rPr>
+                <w:rFonts w:ascii="Times New Roman" w:hAnsi="Times New Roman"/>
+                <w:sz w:val="24"/>
+                <w:szCs w:val="24"/>
+              </w:rPr>
+            </w:pPr>
+            <w:r>
+              <w:rPr>
+                <w:rFonts w:ascii="Times New Roman" w:hAnsi="Times New Roman"/>
+                <w:sz w:val="24"/>
+                <w:szCs w:val="24"/>
+              </w:rPr>
+              <w:t>Review and suggestions for implementation</w:t>
+            </w:r>
+          </w:p>
+        </w:tc>
+        <w:tc>
+          <w:tcPr>
+            <w:tcW w:w="1366" w:type="dxa"/>
+            <w:tcBorders>
+              <w:top w:val="single" w:sz="4" w:space="0" w:color="000000"/>
+              <w:left w:val="single" w:sz="4" w:space="0" w:color="000000"/>
+              <w:bottom w:val="single" w:sz="4" w:space="0" w:color="000000"/>
+              <w:right w:val="single" w:sz="4" w:space="0" w:color="000000"/>
+            </w:tcBorders>
+          </w:tcPr>
+          <w:p>
+            <w:pPr>
+              <w:rPr>
+                <w:rFonts w:ascii="Times New Roman" w:hAnsi="Times New Roman"/>
+                <w:sz w:val="24"/>
+                <w:szCs w:val="24"/>
+              </w:rPr>
+            </w:pPr>
+            <w:r>
+              <w:rPr>
+                <w:rFonts w:ascii="Times New Roman" w:hAnsi="Times New Roman"/>
+                <w:sz w:val="24"/>
+                <w:szCs w:val="24"/>
+              </w:rPr>
+              <w:t>4/3/2022</w:t>
+            </w:r>
+          </w:p>
+        </w:tc>
+        <w:tc>
+          <w:tcPr>
+            <w:tcW w:w="1425" w:type="dxa"/>
+            <w:tcBorders>
+              <w:top w:val="single" w:sz="4" w:space="0" w:color="000000"/>
+              <w:left w:val="single" w:sz="4" w:space="0" w:color="000000"/>
+              <w:bottom w:val="single" w:sz="4" w:space="0" w:color="000000"/>
+              <w:right w:val="single" w:sz="4" w:space="0" w:color="000000"/>
+            </w:tcBorders>
+          </w:tcPr>
+          <w:p>
+            <w:pPr>
+              <w:rPr>
+                <w:rFonts w:ascii="Times New Roman" w:hAnsi="Times New Roman"/>
+                <w:sz w:val="24"/>
+                <w:szCs w:val="24"/>
+              </w:rPr>
+            </w:pPr>
+          </w:p>
+        </w:tc>
+        <w:tc>
+          <w:tcPr>
+            <w:tcW w:w="1275" w:type="dxa"/>
+            <w:tcBorders>
+              <w:top w:val="single" w:sz="4" w:space="0" w:color="000000"/>
+              <w:left w:val="single" w:sz="4" w:space="0" w:color="000000"/>
+              <w:bottom w:val="single" w:sz="4" w:space="0" w:color="000000"/>
+              <w:right w:val="single" w:sz="4" w:space="0" w:color="000000"/>
+            </w:tcBorders>
+          </w:tcPr>
+          <w:p>
+            <w:pPr>
+              <w:rPr>
+                <w:rFonts w:ascii="Times New Roman" w:hAnsi="Times New Roman"/>
+                <w:sz w:val="24"/>
+                <w:szCs w:val="24"/>
+              </w:rPr>
+            </w:pPr>
+          </w:p>
+        </w:tc>
+        <w:tc>
+          <w:tcPr>
+            <w:tcW w:w="975" w:type="dxa"/>
+            <w:tcBorders>
+              <w:top w:val="single" w:sz="4" w:space="0" w:color="000000"/>
+              <w:left w:val="single" w:sz="4" w:space="0" w:color="000000"/>
+              <w:bottom w:val="single" w:sz="4" w:space="0" w:color="000000"/>
+              <w:right w:val="single" w:sz="4" w:space="0" w:color="000000"/>
+            </w:tcBorders>
+          </w:tcPr>
+          <w:p>
+            <w:pPr>
+              <w:rPr>
+                <w:rFonts w:ascii="Times New Roman" w:hAnsi="Times New Roman"/>
+                <w:sz w:val="24"/>
+                <w:szCs w:val="24"/>
+              </w:rPr>
+            </w:pPr>
+          </w:p>
+        </w:tc>
+      </w:tr>
+      <w:tr>
+        <w:trPr>
+          <w:trHeight w:hRule="exact" w:val="1285"/>
+        </w:trPr>
+        <w:tc>
+          <w:tcPr>
+            <w:tcW w:w="450" w:type="dxa"/>
+            <w:tcBorders>
+              <w:top w:val="single" w:sz="4" w:space="0" w:color="000000"/>
+              <w:left w:val="single" w:sz="4" w:space="0" w:color="000000"/>
+              <w:bottom w:val="single" w:sz="4" w:space="0" w:color="000000"/>
+              <w:right w:val="single" w:sz="4" w:space="0" w:color="000000"/>
+            </w:tcBorders>
+            <w:vAlign w:val="center"/>
+          </w:tcPr>
+          <w:p>
+            <w:pPr>
+              <w:jc w:val="center"/>
+              <w:rPr>
+                <w:rFonts w:ascii="Times New Roman" w:hAnsi="Times New Roman"/>
+                <w:sz w:val="24"/>
+                <w:szCs w:val="24"/>
+              </w:rPr>
+            </w:pPr>
+            <w:r>
+              <w:rPr>
+                <w:rFonts w:ascii="Times New Roman" w:hAnsi="Times New Roman"/>
+                <w:sz w:val="24"/>
+                <w:szCs w:val="24"/>
+              </w:rPr>
+              <w:t>15</w:t>
+            </w:r>
+          </w:p>
+        </w:tc>
+        <w:tc>
+          <w:tcPr>
+            <w:tcW w:w="1260" w:type="dxa"/>
+            <w:tcBorders>
+              <w:top w:val="single" w:sz="4" w:space="0" w:color="000000"/>
+              <w:left w:val="single" w:sz="4" w:space="0" w:color="000000"/>
+              <w:bottom w:val="single" w:sz="4" w:space="0" w:color="000000"/>
+              <w:right w:val="single" w:sz="4" w:space="0" w:color="000000"/>
+            </w:tcBorders>
+          </w:tcPr>
+          <w:p>
+            <w:pPr>
+              <w:rPr>
+                <w:rFonts w:ascii="Times New Roman" w:hAnsi="Times New Roman"/>
+                <w:sz w:val="24"/>
+                <w:szCs w:val="24"/>
+              </w:rPr>
+            </w:pPr>
+            <w:r>
+              <w:rPr>
+                <w:rFonts w:ascii="Times New Roman" w:hAnsi="Times New Roman"/>
+                <w:sz w:val="24"/>
+                <w:szCs w:val="24"/>
+              </w:rPr>
+              <w:t>4/3/2022</w:t>
+            </w:r>
+          </w:p>
+        </w:tc>
+        <w:tc>
+          <w:tcPr>
+            <w:tcW w:w="2970" w:type="dxa"/>
+            <w:tcBorders>
+              <w:top w:val="single" w:sz="4" w:space="0" w:color="000000"/>
+              <w:left w:val="single" w:sz="4" w:space="0" w:color="000000"/>
+              <w:bottom w:val="single" w:sz="4" w:space="0" w:color="000000"/>
+              <w:right w:val="single" w:sz="4" w:space="0" w:color="000000"/>
+            </w:tcBorders>
+          </w:tcPr>
+          <w:p>
+            <w:pPr>
+              <w:spacing w:after="200" w:line="360" w:lineRule="auto"/>
+              <w:rPr>
+                <w:rFonts w:ascii="Times New Roman" w:hAnsi="Times New Roman"/>
+                <w:sz w:val="24"/>
+                <w:szCs w:val="24"/>
+              </w:rPr>
+            </w:pPr>
+            <w:r>
+              <w:rPr>
+                <w:rFonts w:ascii="Times New Roman" w:hAnsi="Times New Roman"/>
+                <w:sz w:val="24"/>
+                <w:szCs w:val="24"/>
+              </w:rPr>
+              <w:t>Result</w:t>
+            </w:r>
+            <w:r>
+              <w:rPr>
+                <w:rFonts w:ascii="Times New Roman" w:hAnsi="Times New Roman"/>
+                <w:sz w:val="24"/>
+                <w:szCs w:val="24"/>
+              </w:rPr>
+              <w:t xml:space="preserve"> assessment</w:t>
+            </w:r>
+          </w:p>
+          <w:p>
+            <w:pPr>
+              <w:rPr>
+                <w:rFonts w:ascii="Times New Roman" w:hAnsi="Times New Roman"/>
+                <w:sz w:val="24"/>
+                <w:szCs w:val="24"/>
+              </w:rPr>
+            </w:pPr>
+          </w:p>
+        </w:tc>
+        <w:tc>
+          <w:tcPr>
+            <w:tcW w:w="2430" w:type="dxa"/>
+            <w:tcBorders>
+              <w:top w:val="single" w:sz="4" w:space="0" w:color="000000"/>
+              <w:left w:val="single" w:sz="4" w:space="0" w:color="000000"/>
+              <w:bottom w:val="single" w:sz="4" w:space="0" w:color="000000"/>
+              <w:right w:val="single" w:sz="4" w:space="0" w:color="000000"/>
+            </w:tcBorders>
+          </w:tcPr>
+          <w:p>
+            <w:pPr>
+              <w:rPr>
+                <w:rFonts w:ascii="Times New Roman" w:hAnsi="Times New Roman"/>
+                <w:sz w:val="24"/>
+                <w:szCs w:val="24"/>
+              </w:rPr>
+            </w:pPr>
+            <w:r>
+              <w:rPr>
+                <w:rFonts w:ascii="Times New Roman" w:hAnsi="Times New Roman"/>
+                <w:sz w:val="24"/>
+                <w:szCs w:val="24"/>
+              </w:rPr>
+              <w:t>Result Assessment</w:t>
+            </w:r>
+          </w:p>
+        </w:tc>
+        <w:tc>
+          <w:tcPr>
+            <w:tcW w:w="1366" w:type="dxa"/>
+            <w:tcBorders>
+              <w:top w:val="single" w:sz="4" w:space="0" w:color="000000"/>
+              <w:left w:val="single" w:sz="4" w:space="0" w:color="000000"/>
+              <w:bottom w:val="single" w:sz="4" w:space="0" w:color="000000"/>
+              <w:right w:val="single" w:sz="4" w:space="0" w:color="000000"/>
+            </w:tcBorders>
+          </w:tcPr>
+          <w:p>
+            <w:pPr>
+              <w:rPr>
+                <w:rFonts w:ascii="Times New Roman" w:hAnsi="Times New Roman"/>
+                <w:sz w:val="24"/>
+                <w:szCs w:val="24"/>
+              </w:rPr>
+            </w:pPr>
+            <w:r>
+              <w:rPr>
+                <w:rFonts w:ascii="Times New Roman" w:hAnsi="Times New Roman"/>
+                <w:sz w:val="24"/>
+                <w:szCs w:val="24"/>
+              </w:rPr>
+              <w:t>18/3/2022</w:t>
+            </w:r>
+          </w:p>
+        </w:tc>
+        <w:tc>
+          <w:tcPr>
+            <w:tcW w:w="1425" w:type="dxa"/>
+            <w:tcBorders>
+              <w:top w:val="single" w:sz="4" w:space="0" w:color="000000"/>
+              <w:left w:val="single" w:sz="4" w:space="0" w:color="000000"/>
+              <w:bottom w:val="single" w:sz="4" w:space="0" w:color="000000"/>
+              <w:right w:val="single" w:sz="4" w:space="0" w:color="000000"/>
+            </w:tcBorders>
+          </w:tcPr>
+          <w:p>
+            <w:pPr>
+              <w:rPr>
+                <w:rFonts w:ascii="Times New Roman" w:hAnsi="Times New Roman"/>
+                <w:sz w:val="24"/>
+                <w:szCs w:val="24"/>
+              </w:rPr>
+            </w:pPr>
+          </w:p>
+        </w:tc>
+        <w:tc>
+          <w:tcPr>
+            <w:tcW w:w="1275" w:type="dxa"/>
+            <w:tcBorders>
+              <w:top w:val="single" w:sz="4" w:space="0" w:color="000000"/>
+              <w:left w:val="single" w:sz="4" w:space="0" w:color="000000"/>
+              <w:bottom w:val="single" w:sz="4" w:space="0" w:color="000000"/>
+              <w:right w:val="single" w:sz="4" w:space="0" w:color="000000"/>
+            </w:tcBorders>
+          </w:tcPr>
+          <w:p>
+            <w:pPr>
+              <w:rPr>
+                <w:rFonts w:ascii="Times New Roman" w:hAnsi="Times New Roman"/>
+                <w:sz w:val="24"/>
+                <w:szCs w:val="24"/>
+              </w:rPr>
+            </w:pPr>
+          </w:p>
+        </w:tc>
+        <w:tc>
+          <w:tcPr>
+            <w:tcW w:w="975" w:type="dxa"/>
+            <w:tcBorders>
+              <w:top w:val="single" w:sz="4" w:space="0" w:color="000000"/>
+              <w:left w:val="single" w:sz="4" w:space="0" w:color="000000"/>
+              <w:bottom w:val="single" w:sz="4" w:space="0" w:color="000000"/>
+              <w:right w:val="single" w:sz="4" w:space="0" w:color="000000"/>
+            </w:tcBorders>
+          </w:tcPr>
+          <w:p>
+            <w:pPr>
+              <w:rPr>
+                <w:rFonts w:ascii="Times New Roman" w:hAnsi="Times New Roman"/>
+                <w:sz w:val="24"/>
+                <w:szCs w:val="24"/>
+              </w:rPr>
+            </w:pPr>
+          </w:p>
+        </w:tc>
+      </w:tr>
+      <w:tr>
+        <w:trPr>
+          <w:trHeight w:hRule="exact" w:val="1285"/>
+        </w:trPr>
+        <w:tc>
+          <w:tcPr>
+            <w:tcW w:w="450" w:type="dxa"/>
+            <w:tcBorders>
+              <w:top w:val="single" w:sz="4" w:space="0" w:color="000000"/>
+              <w:left w:val="single" w:sz="4" w:space="0" w:color="000000"/>
+              <w:bottom w:val="single" w:sz="4" w:space="0" w:color="000000"/>
+              <w:right w:val="single" w:sz="4" w:space="0" w:color="000000"/>
+            </w:tcBorders>
+            <w:vAlign w:val="center"/>
+          </w:tcPr>
+          <w:p>
+            <w:pPr>
+              <w:jc w:val="center"/>
+              <w:rPr>
+                <w:rFonts w:ascii="Times New Roman" w:hAnsi="Times New Roman"/>
+                <w:sz w:val="24"/>
+                <w:szCs w:val="24"/>
+              </w:rPr>
+            </w:pPr>
+            <w:r>
+              <w:rPr>
+                <w:rFonts w:ascii="Times New Roman" w:hAnsi="Times New Roman"/>
+                <w:sz w:val="24"/>
+                <w:szCs w:val="24"/>
+              </w:rPr>
+              <w:t>16</w:t>
+            </w:r>
+          </w:p>
+        </w:tc>
+        <w:tc>
+          <w:tcPr>
+            <w:tcW w:w="1260" w:type="dxa"/>
+            <w:tcBorders>
+              <w:top w:val="single" w:sz="4" w:space="0" w:color="000000"/>
+              <w:left w:val="single" w:sz="4" w:space="0" w:color="000000"/>
+              <w:bottom w:val="single" w:sz="4" w:space="0" w:color="000000"/>
+              <w:right w:val="single" w:sz="4" w:space="0" w:color="000000"/>
+            </w:tcBorders>
+          </w:tcPr>
+          <w:p>
+            <w:pPr>
+              <w:rPr>
+                <w:rFonts w:ascii="Times New Roman" w:hAnsi="Times New Roman"/>
+                <w:sz w:val="24"/>
+                <w:szCs w:val="24"/>
+              </w:rPr>
+            </w:pPr>
+            <w:r>
+              <w:rPr>
+                <w:rFonts w:ascii="Times New Roman" w:hAnsi="Times New Roman"/>
+                <w:sz w:val="24"/>
+                <w:szCs w:val="24"/>
+              </w:rPr>
+              <w:t>18/3/2022</w:t>
+            </w:r>
+          </w:p>
+        </w:tc>
+        <w:tc>
+          <w:tcPr>
+            <w:tcW w:w="2970" w:type="dxa"/>
+            <w:tcBorders>
+              <w:top w:val="single" w:sz="4" w:space="0" w:color="000000"/>
+              <w:left w:val="single" w:sz="4" w:space="0" w:color="000000"/>
+              <w:bottom w:val="single" w:sz="4" w:space="0" w:color="000000"/>
+              <w:right w:val="single" w:sz="4" w:space="0" w:color="000000"/>
+            </w:tcBorders>
+          </w:tcPr>
+          <w:p>
+            <w:pPr>
+              <w:rPr>
+                <w:rFonts w:ascii="Times New Roman" w:hAnsi="Times New Roman"/>
+                <w:sz w:val="24"/>
+                <w:szCs w:val="24"/>
+              </w:rPr>
+            </w:pPr>
+            <w:r>
+              <w:rPr>
+                <w:rFonts w:ascii="Times New Roman" w:hAnsi="Times New Roman"/>
+                <w:sz w:val="24"/>
+                <w:szCs w:val="24"/>
+              </w:rPr>
+              <w:t>Quality assurance</w:t>
+            </w:r>
+          </w:p>
+        </w:tc>
+        <w:tc>
+          <w:tcPr>
+            <w:tcW w:w="2430" w:type="dxa"/>
+            <w:tcBorders>
+              <w:top w:val="single" w:sz="4" w:space="0" w:color="000000"/>
+              <w:left w:val="single" w:sz="4" w:space="0" w:color="000000"/>
+              <w:bottom w:val="single" w:sz="4" w:space="0" w:color="000000"/>
+              <w:right w:val="single" w:sz="4" w:space="0" w:color="000000"/>
+            </w:tcBorders>
+          </w:tcPr>
+          <w:p>
+            <w:pPr>
+              <w:rPr>
+                <w:rFonts w:ascii="Times New Roman" w:hAnsi="Times New Roman"/>
+                <w:sz w:val="24"/>
+                <w:szCs w:val="24"/>
+              </w:rPr>
+            </w:pPr>
+            <w:r>
+              <w:rPr>
+                <w:rFonts w:ascii="Times New Roman" w:hAnsi="Times New Roman"/>
+                <w:sz w:val="24"/>
+                <w:szCs w:val="24"/>
+              </w:rPr>
+              <w:t>Quality assurance</w:t>
+            </w:r>
+          </w:p>
+        </w:tc>
+        <w:tc>
+          <w:tcPr>
+            <w:tcW w:w="1366" w:type="dxa"/>
+            <w:tcBorders>
+              <w:top w:val="single" w:sz="4" w:space="0" w:color="000000"/>
+              <w:left w:val="single" w:sz="4" w:space="0" w:color="000000"/>
+              <w:bottom w:val="single" w:sz="4" w:space="0" w:color="000000"/>
+              <w:right w:val="single" w:sz="4" w:space="0" w:color="000000"/>
+            </w:tcBorders>
+          </w:tcPr>
+          <w:p>
+            <w:pPr>
+              <w:rPr>
+                <w:rFonts w:ascii="Times New Roman" w:hAnsi="Times New Roman"/>
+                <w:sz w:val="24"/>
+                <w:szCs w:val="24"/>
+              </w:rPr>
+            </w:pPr>
+            <w:r>
+              <w:rPr>
+                <w:rFonts w:ascii="Times New Roman" w:hAnsi="Times New Roman"/>
+                <w:sz w:val="24"/>
+                <w:szCs w:val="24"/>
+              </w:rPr>
+              <w:t>1/4/2022</w:t>
+            </w:r>
+          </w:p>
+        </w:tc>
+        <w:tc>
+          <w:tcPr>
+            <w:tcW w:w="1425" w:type="dxa"/>
+            <w:tcBorders>
+              <w:top w:val="single" w:sz="4" w:space="0" w:color="000000"/>
+              <w:left w:val="single" w:sz="4" w:space="0" w:color="000000"/>
+              <w:bottom w:val="single" w:sz="4" w:space="0" w:color="000000"/>
+              <w:right w:val="single" w:sz="4" w:space="0" w:color="000000"/>
+            </w:tcBorders>
+          </w:tcPr>
+          <w:p>
+            <w:pPr>
+              <w:rPr>
+                <w:rFonts w:ascii="Times New Roman" w:hAnsi="Times New Roman"/>
+                <w:sz w:val="24"/>
+                <w:szCs w:val="24"/>
+              </w:rPr>
+            </w:pPr>
+          </w:p>
+        </w:tc>
+        <w:tc>
+          <w:tcPr>
+            <w:tcW w:w="1275" w:type="dxa"/>
+            <w:tcBorders>
+              <w:top w:val="single" w:sz="4" w:space="0" w:color="000000"/>
+              <w:left w:val="single" w:sz="4" w:space="0" w:color="000000"/>
+              <w:bottom w:val="single" w:sz="4" w:space="0" w:color="000000"/>
+              <w:right w:val="single" w:sz="4" w:space="0" w:color="000000"/>
+            </w:tcBorders>
+          </w:tcPr>
+          <w:p>
+            <w:pPr>
+              <w:rPr>
+                <w:rFonts w:ascii="Times New Roman" w:hAnsi="Times New Roman"/>
+                <w:sz w:val="24"/>
+                <w:szCs w:val="24"/>
+              </w:rPr>
+            </w:pPr>
+          </w:p>
+        </w:tc>
+        <w:tc>
+          <w:tcPr>
+            <w:tcW w:w="975" w:type="dxa"/>
+            <w:tcBorders>
+              <w:top w:val="single" w:sz="4" w:space="0" w:color="000000"/>
+              <w:left w:val="single" w:sz="4" w:space="0" w:color="000000"/>
+              <w:bottom w:val="single" w:sz="4" w:space="0" w:color="000000"/>
+              <w:right w:val="single" w:sz="4" w:space="0" w:color="000000"/>
+            </w:tcBorders>
+          </w:tcPr>
+          <w:p>
+            <w:pPr>
+              <w:rPr>
+                <w:rFonts w:ascii="Times New Roman" w:hAnsi="Times New Roman"/>
+                <w:sz w:val="24"/>
+                <w:szCs w:val="24"/>
+              </w:rPr>
+            </w:pPr>
+          </w:p>
+        </w:tc>
+      </w:tr>
+      <w:tr>
+        <w:trPr>
+          <w:trHeight w:hRule="exact" w:val="1285"/>
+        </w:trPr>
+        <w:tc>
+          <w:tcPr>
+            <w:tcW w:w="450" w:type="dxa"/>
+            <w:tcBorders>
+              <w:top w:val="single" w:sz="4" w:space="0" w:color="000000"/>
+              <w:left w:val="single" w:sz="4" w:space="0" w:color="000000"/>
+              <w:bottom w:val="single" w:sz="4" w:space="0" w:color="000000"/>
+              <w:right w:val="single" w:sz="4" w:space="0" w:color="000000"/>
+            </w:tcBorders>
+            <w:vAlign w:val="center"/>
+          </w:tcPr>
+          <w:p>
+            <w:pPr>
+              <w:jc w:val="center"/>
+              <w:rPr>
+                <w:rFonts w:ascii="Times New Roman" w:hAnsi="Times New Roman"/>
+                <w:sz w:val="24"/>
+                <w:szCs w:val="24"/>
+              </w:rPr>
+            </w:pPr>
+            <w:r>
+              <w:rPr>
+                <w:rFonts w:ascii="Times New Roman" w:hAnsi="Times New Roman"/>
+                <w:sz w:val="24"/>
+                <w:szCs w:val="24"/>
+              </w:rPr>
+              <w:t>17</w:t>
+            </w:r>
+          </w:p>
+        </w:tc>
+        <w:tc>
+          <w:tcPr>
+            <w:tcW w:w="1260" w:type="dxa"/>
+            <w:tcBorders>
+              <w:top w:val="single" w:sz="4" w:space="0" w:color="000000"/>
+              <w:left w:val="single" w:sz="4" w:space="0" w:color="000000"/>
+              <w:bottom w:val="single" w:sz="4" w:space="0" w:color="000000"/>
+              <w:right w:val="single" w:sz="4" w:space="0" w:color="000000"/>
+            </w:tcBorders>
+          </w:tcPr>
+          <w:p>
+            <w:pPr>
+              <w:rPr>
+                <w:rFonts w:ascii="Times New Roman" w:hAnsi="Times New Roman"/>
+                <w:sz w:val="24"/>
+                <w:szCs w:val="24"/>
+              </w:rPr>
+            </w:pPr>
+            <w:r>
+              <w:rPr>
+                <w:rFonts w:ascii="Times New Roman" w:hAnsi="Times New Roman"/>
+                <w:sz w:val="24"/>
+                <w:szCs w:val="24"/>
+              </w:rPr>
+              <w:t>1/4/2022</w:t>
+            </w:r>
+          </w:p>
+        </w:tc>
+        <w:tc>
+          <w:tcPr>
+            <w:tcW w:w="2970" w:type="dxa"/>
+            <w:tcBorders>
+              <w:top w:val="single" w:sz="4" w:space="0" w:color="000000"/>
+              <w:left w:val="single" w:sz="4" w:space="0" w:color="000000"/>
+              <w:bottom w:val="single" w:sz="4" w:space="0" w:color="000000"/>
+              <w:right w:val="single" w:sz="4" w:space="0" w:color="000000"/>
+            </w:tcBorders>
+          </w:tcPr>
+          <w:p>
+            <w:pPr>
+              <w:rPr>
+                <w:rFonts w:ascii="Times New Roman" w:hAnsi="Times New Roman"/>
+                <w:sz w:val="24"/>
+                <w:szCs w:val="24"/>
+              </w:rPr>
+            </w:pPr>
+            <w:r>
+              <w:rPr>
+                <w:rFonts w:ascii="Times New Roman" w:hAnsi="Times New Roman"/>
+                <w:sz w:val="24"/>
+                <w:szCs w:val="24"/>
+              </w:rPr>
+              <w:t>Project Report draft and Research paper draft</w:t>
+            </w:r>
+          </w:p>
+        </w:tc>
+        <w:tc>
+          <w:tcPr>
+            <w:tcW w:w="2430" w:type="dxa"/>
+            <w:tcBorders>
+              <w:top w:val="single" w:sz="4" w:space="0" w:color="000000"/>
+              <w:left w:val="single" w:sz="4" w:space="0" w:color="000000"/>
+              <w:bottom w:val="single" w:sz="4" w:space="0" w:color="000000"/>
+              <w:right w:val="single" w:sz="4" w:space="0" w:color="000000"/>
+            </w:tcBorders>
+          </w:tcPr>
+          <w:p>
+            <w:pPr>
+              <w:rPr>
+                <w:rFonts w:ascii="Times New Roman" w:hAnsi="Times New Roman"/>
+                <w:sz w:val="24"/>
+                <w:szCs w:val="24"/>
+              </w:rPr>
+            </w:pPr>
+            <w:r>
+              <w:rPr>
+                <w:rFonts w:ascii="Times New Roman" w:hAnsi="Times New Roman"/>
+                <w:sz w:val="24"/>
+                <w:szCs w:val="24"/>
+              </w:rPr>
+              <w:t>Project Report draft and Research paper draft</w:t>
+            </w:r>
+          </w:p>
+        </w:tc>
+        <w:tc>
+          <w:tcPr>
+            <w:tcW w:w="1366" w:type="dxa"/>
+            <w:tcBorders>
+              <w:top w:val="single" w:sz="4" w:space="0" w:color="000000"/>
+              <w:left w:val="single" w:sz="4" w:space="0" w:color="000000"/>
+              <w:bottom w:val="single" w:sz="4" w:space="0" w:color="000000"/>
+              <w:right w:val="single" w:sz="4" w:space="0" w:color="000000"/>
+            </w:tcBorders>
+          </w:tcPr>
+          <w:p>
+            <w:pPr>
+              <w:rPr>
+                <w:rFonts w:ascii="Times New Roman" w:hAnsi="Times New Roman"/>
+                <w:sz w:val="24"/>
+                <w:szCs w:val="24"/>
+              </w:rPr>
+            </w:pPr>
+            <w:r>
+              <w:rPr>
+                <w:rFonts w:ascii="Times New Roman" w:hAnsi="Times New Roman"/>
+                <w:sz w:val="24"/>
+                <w:szCs w:val="24"/>
+              </w:rPr>
+              <w:t>15/4/2022</w:t>
+            </w:r>
+          </w:p>
+        </w:tc>
+        <w:tc>
+          <w:tcPr>
+            <w:tcW w:w="1425" w:type="dxa"/>
+            <w:tcBorders>
+              <w:top w:val="single" w:sz="4" w:space="0" w:color="000000"/>
+              <w:left w:val="single" w:sz="4" w:space="0" w:color="000000"/>
+              <w:bottom w:val="single" w:sz="4" w:space="0" w:color="000000"/>
+              <w:right w:val="single" w:sz="4" w:space="0" w:color="000000"/>
+            </w:tcBorders>
+          </w:tcPr>
+          <w:p>
+            <w:pPr>
+              <w:rPr>
+                <w:rFonts w:ascii="Times New Roman" w:hAnsi="Times New Roman"/>
+                <w:sz w:val="24"/>
+                <w:szCs w:val="24"/>
+              </w:rPr>
+            </w:pPr>
+          </w:p>
+        </w:tc>
+        <w:tc>
+          <w:tcPr>
+            <w:tcW w:w="1275" w:type="dxa"/>
+            <w:tcBorders>
+              <w:top w:val="single" w:sz="4" w:space="0" w:color="000000"/>
+              <w:left w:val="single" w:sz="4" w:space="0" w:color="000000"/>
+              <w:bottom w:val="single" w:sz="4" w:space="0" w:color="000000"/>
+              <w:right w:val="single" w:sz="4" w:space="0" w:color="000000"/>
+            </w:tcBorders>
+          </w:tcPr>
+          <w:p>
+            <w:pPr>
+              <w:rPr>
+                <w:rFonts w:ascii="Times New Roman" w:hAnsi="Times New Roman"/>
+                <w:sz w:val="24"/>
+                <w:szCs w:val="24"/>
+              </w:rPr>
+            </w:pPr>
+          </w:p>
+        </w:tc>
+        <w:tc>
+          <w:tcPr>
+            <w:tcW w:w="975" w:type="dxa"/>
+            <w:tcBorders>
+              <w:top w:val="single" w:sz="4" w:space="0" w:color="000000"/>
+              <w:left w:val="single" w:sz="4" w:space="0" w:color="000000"/>
+              <w:bottom w:val="single" w:sz="4" w:space="0" w:color="000000"/>
+              <w:right w:val="single" w:sz="4" w:space="0" w:color="000000"/>
+            </w:tcBorders>
+          </w:tcPr>
+          <w:p>
+            <w:pPr>
+              <w:rPr>
+                <w:rFonts w:ascii="Times New Roman" w:hAnsi="Times New Roman"/>
+                <w:sz w:val="24"/>
+                <w:szCs w:val="24"/>
+              </w:rPr>
+            </w:pPr>
+          </w:p>
+        </w:tc>
+      </w:tr>
+      <w:tr>
+        <w:trPr>
+          <w:trHeight w:hRule="exact" w:val="1285"/>
+        </w:trPr>
+        <w:tc>
+          <w:tcPr>
+            <w:tcW w:w="450" w:type="dxa"/>
+            <w:tcBorders>
+              <w:top w:val="single" w:sz="4" w:space="0" w:color="000000"/>
+              <w:left w:val="single" w:sz="4" w:space="0" w:color="000000"/>
+              <w:bottom w:val="single" w:sz="4" w:space="0" w:color="000000"/>
+              <w:right w:val="single" w:sz="4" w:space="0" w:color="000000"/>
+            </w:tcBorders>
+            <w:vAlign w:val="center"/>
+          </w:tcPr>
+          <w:p>
+            <w:pPr>
+              <w:jc w:val="center"/>
+              <w:rPr>
+                <w:rFonts w:ascii="Times New Roman" w:hAnsi="Times New Roman"/>
+                <w:sz w:val="24"/>
+                <w:szCs w:val="24"/>
+              </w:rPr>
+            </w:pPr>
+            <w:r>
+              <w:rPr>
+                <w:rFonts w:ascii="Times New Roman" w:hAnsi="Times New Roman"/>
+                <w:sz w:val="24"/>
+                <w:szCs w:val="24"/>
+              </w:rPr>
+              <w:t>18</w:t>
+            </w:r>
+          </w:p>
+        </w:tc>
+        <w:tc>
+          <w:tcPr>
+            <w:tcW w:w="1260" w:type="dxa"/>
+            <w:tcBorders>
+              <w:top w:val="single" w:sz="4" w:space="0" w:color="000000"/>
+              <w:left w:val="single" w:sz="4" w:space="0" w:color="000000"/>
+              <w:bottom w:val="single" w:sz="4" w:space="0" w:color="000000"/>
+              <w:right w:val="single" w:sz="4" w:space="0" w:color="000000"/>
+            </w:tcBorders>
+          </w:tcPr>
+          <w:p>
+            <w:pPr>
+              <w:rPr>
+                <w:rFonts w:ascii="Times New Roman" w:hAnsi="Times New Roman"/>
+                <w:sz w:val="24"/>
+                <w:szCs w:val="24"/>
+              </w:rPr>
+            </w:pPr>
+            <w:r>
+              <w:rPr>
+                <w:rFonts w:ascii="Times New Roman" w:hAnsi="Times New Roman"/>
+                <w:sz w:val="24"/>
+                <w:szCs w:val="24"/>
+              </w:rPr>
+              <w:t>15/4/2022</w:t>
+            </w:r>
+          </w:p>
+        </w:tc>
+        <w:tc>
+          <w:tcPr>
+            <w:tcW w:w="2970" w:type="dxa"/>
+            <w:tcBorders>
+              <w:top w:val="single" w:sz="4" w:space="0" w:color="000000"/>
+              <w:left w:val="single" w:sz="4" w:space="0" w:color="000000"/>
+              <w:bottom w:val="single" w:sz="4" w:space="0" w:color="000000"/>
+              <w:right w:val="single" w:sz="4" w:space="0" w:color="000000"/>
+            </w:tcBorders>
+          </w:tcPr>
+          <w:p>
+            <w:pPr>
+              <w:rPr>
+                <w:rFonts w:ascii="Times New Roman" w:hAnsi="Times New Roman"/>
+                <w:sz w:val="24"/>
+                <w:szCs w:val="24"/>
+              </w:rPr>
+            </w:pPr>
+            <w:r>
+              <w:rPr>
+                <w:rFonts w:ascii="Times New Roman" w:hAnsi="Times New Roman"/>
+                <w:sz w:val="24"/>
+                <w:szCs w:val="24"/>
+              </w:rPr>
+              <w:t xml:space="preserve">Project Report </w:t>
+            </w:r>
+            <w:r>
+              <w:rPr>
+                <w:rFonts w:ascii="Times New Roman" w:hAnsi="Times New Roman"/>
+                <w:sz w:val="24"/>
+                <w:szCs w:val="24"/>
+              </w:rPr>
+              <w:t>submission</w:t>
+            </w:r>
+            <w:r>
+              <w:rPr>
+                <w:rFonts w:ascii="Times New Roman" w:hAnsi="Times New Roman"/>
+                <w:sz w:val="24"/>
+                <w:szCs w:val="24"/>
+              </w:rPr>
+              <w:t xml:space="preserve"> and Research paper </w:t>
+            </w:r>
+            <w:r>
+              <w:rPr>
+                <w:rFonts w:ascii="Times New Roman" w:hAnsi="Times New Roman"/>
+                <w:sz w:val="24"/>
+                <w:szCs w:val="24"/>
+              </w:rPr>
+              <w:t>submission</w:t>
+            </w:r>
+          </w:p>
+        </w:tc>
+        <w:tc>
+          <w:tcPr>
+            <w:tcW w:w="2430" w:type="dxa"/>
+            <w:tcBorders>
+              <w:top w:val="single" w:sz="4" w:space="0" w:color="000000"/>
+              <w:left w:val="single" w:sz="4" w:space="0" w:color="000000"/>
+              <w:bottom w:val="single" w:sz="4" w:space="0" w:color="000000"/>
+              <w:right w:val="single" w:sz="4" w:space="0" w:color="000000"/>
+            </w:tcBorders>
+          </w:tcPr>
+          <w:p>
+            <w:pPr>
+              <w:rPr>
+                <w:rFonts w:ascii="Times New Roman" w:hAnsi="Times New Roman"/>
+                <w:sz w:val="24"/>
+                <w:szCs w:val="24"/>
+              </w:rPr>
+            </w:pPr>
+            <w:r>
+              <w:rPr>
+                <w:rFonts w:ascii="Times New Roman" w:hAnsi="Times New Roman"/>
+                <w:sz w:val="24"/>
+                <w:szCs w:val="24"/>
+              </w:rPr>
+              <w:t xml:space="preserve">Project Report </w:t>
+            </w:r>
+            <w:r>
+              <w:rPr>
+                <w:rFonts w:ascii="Times New Roman" w:hAnsi="Times New Roman"/>
+                <w:sz w:val="24"/>
+                <w:szCs w:val="24"/>
+              </w:rPr>
+              <w:t>submission</w:t>
+            </w:r>
+            <w:r>
+              <w:rPr>
+                <w:rFonts w:ascii="Times New Roman" w:hAnsi="Times New Roman"/>
+                <w:sz w:val="24"/>
+                <w:szCs w:val="24"/>
+              </w:rPr>
+              <w:t xml:space="preserve"> and Research paper </w:t>
+            </w:r>
+            <w:r>
+              <w:rPr>
+                <w:rFonts w:ascii="Times New Roman" w:hAnsi="Times New Roman"/>
+                <w:sz w:val="24"/>
+                <w:szCs w:val="24"/>
+              </w:rPr>
+              <w:t>submission</w:t>
+            </w:r>
+          </w:p>
+        </w:tc>
+        <w:tc>
+          <w:tcPr>
+            <w:tcW w:w="1366" w:type="dxa"/>
+            <w:tcBorders>
+              <w:top w:val="single" w:sz="4" w:space="0" w:color="000000"/>
+              <w:left w:val="single" w:sz="4" w:space="0" w:color="000000"/>
+              <w:bottom w:val="single" w:sz="4" w:space="0" w:color="000000"/>
+              <w:right w:val="single" w:sz="4" w:space="0" w:color="000000"/>
+            </w:tcBorders>
+          </w:tcPr>
+          <w:p>
+            <w:pPr>
+              <w:rPr>
+                <w:rFonts w:ascii="Times New Roman" w:hAnsi="Times New Roman"/>
+                <w:sz w:val="24"/>
+                <w:szCs w:val="24"/>
+              </w:rPr>
+            </w:pPr>
+            <w:r>
+              <w:rPr>
+                <w:rFonts w:ascii="Times New Roman" w:hAnsi="Times New Roman"/>
+                <w:sz w:val="24"/>
+                <w:szCs w:val="24"/>
+              </w:rPr>
+              <w:t>6/5/2022</w:t>
+            </w:r>
+          </w:p>
+        </w:tc>
+        <w:tc>
+          <w:tcPr>
+            <w:tcW w:w="1425" w:type="dxa"/>
+            <w:tcBorders>
+              <w:top w:val="single" w:sz="4" w:space="0" w:color="000000"/>
+              <w:left w:val="single" w:sz="4" w:space="0" w:color="000000"/>
+              <w:bottom w:val="single" w:sz="4" w:space="0" w:color="000000"/>
+              <w:right w:val="single" w:sz="4" w:space="0" w:color="000000"/>
+            </w:tcBorders>
+          </w:tcPr>
+          <w:p>
+            <w:pPr>
+              <w:rPr>
+                <w:rFonts w:ascii="Times New Roman" w:hAnsi="Times New Roman"/>
+                <w:sz w:val="24"/>
+                <w:szCs w:val="24"/>
+              </w:rPr>
+            </w:pPr>
+          </w:p>
+        </w:tc>
+        <w:tc>
+          <w:tcPr>
+            <w:tcW w:w="1275" w:type="dxa"/>
+            <w:tcBorders>
+              <w:top w:val="single" w:sz="4" w:space="0" w:color="000000"/>
+              <w:left w:val="single" w:sz="4" w:space="0" w:color="000000"/>
+              <w:bottom w:val="single" w:sz="4" w:space="0" w:color="000000"/>
+              <w:right w:val="single" w:sz="4" w:space="0" w:color="000000"/>
+            </w:tcBorders>
+          </w:tcPr>
+          <w:p>
+            <w:pPr>
+              <w:rPr>
+                <w:rFonts w:ascii="Times New Roman" w:hAnsi="Times New Roman"/>
+                <w:sz w:val="24"/>
+                <w:szCs w:val="24"/>
+              </w:rPr>
+            </w:pPr>
+          </w:p>
+        </w:tc>
+        <w:tc>
+          <w:tcPr>
+            <w:tcW w:w="975" w:type="dxa"/>
+            <w:tcBorders>
+              <w:top w:val="single" w:sz="4" w:space="0" w:color="000000"/>
+              <w:left w:val="single" w:sz="4" w:space="0" w:color="000000"/>
+              <w:bottom w:val="single" w:sz="4" w:space="0" w:color="000000"/>
+              <w:right w:val="single" w:sz="4" w:space="0" w:color="000000"/>
+            </w:tcBorders>
+          </w:tcPr>
+          <w:p>
+            <w:pPr>
+              <w:rPr>
+                <w:rFonts w:ascii="Times New Roman" w:hAnsi="Times New Roman"/>
+                <w:sz w:val="24"/>
+                <w:szCs w:val="24"/>
+              </w:rPr>
+            </w:pPr>
+          </w:p>
+        </w:tc>
+      </w:tr>
+      <w:tr>
+        <w:trPr>
+          <w:trHeight w:hRule="exact" w:val="1285"/>
+        </w:trPr>
+        <w:tc>
+          <w:tcPr>
+            <w:tcW w:w="450" w:type="dxa"/>
+            <w:tcBorders>
+              <w:top w:val="single" w:sz="4" w:space="0" w:color="000000"/>
+              <w:left w:val="single" w:sz="4" w:space="0" w:color="000000"/>
+              <w:bottom w:val="single" w:sz="4" w:space="0" w:color="000000"/>
+              <w:right w:val="single" w:sz="4" w:space="0" w:color="000000"/>
+            </w:tcBorders>
+            <w:vAlign w:val="center"/>
+          </w:tcPr>
+          <w:p>
+            <w:pPr>
+              <w:jc w:val="center"/>
+              <w:rPr>
+                <w:rFonts w:ascii="Times New Roman" w:hAnsi="Times New Roman"/>
+                <w:sz w:val="24"/>
+                <w:szCs w:val="24"/>
+              </w:rPr>
+            </w:pPr>
+            <w:r>
+              <w:rPr>
+                <w:rFonts w:ascii="Times New Roman" w:hAnsi="Times New Roman"/>
+                <w:sz w:val="24"/>
+                <w:szCs w:val="24"/>
+              </w:rPr>
+              <w:t>19</w:t>
+            </w:r>
+          </w:p>
+        </w:tc>
+        <w:tc>
+          <w:tcPr>
+            <w:tcW w:w="1260" w:type="dxa"/>
+            <w:tcBorders>
+              <w:top w:val="single" w:sz="4" w:space="0" w:color="000000"/>
+              <w:left w:val="single" w:sz="4" w:space="0" w:color="000000"/>
+              <w:bottom w:val="single" w:sz="4" w:space="0" w:color="000000"/>
+              <w:right w:val="single" w:sz="4" w:space="0" w:color="000000"/>
+            </w:tcBorders>
+          </w:tcPr>
+          <w:p>
+            <w:pPr>
+              <w:rPr>
+                <w:rFonts w:ascii="Times New Roman" w:hAnsi="Times New Roman"/>
+                <w:sz w:val="24"/>
+                <w:szCs w:val="24"/>
+              </w:rPr>
+            </w:pPr>
+            <w:r>
+              <w:rPr>
+                <w:rFonts w:ascii="Times New Roman" w:hAnsi="Times New Roman"/>
+                <w:sz w:val="24"/>
+                <w:szCs w:val="24"/>
+              </w:rPr>
+              <w:t>6/5/2022</w:t>
+            </w:r>
+          </w:p>
+        </w:tc>
+        <w:tc>
+          <w:tcPr>
+            <w:tcW w:w="2970" w:type="dxa"/>
+            <w:tcBorders>
+              <w:top w:val="single" w:sz="4" w:space="0" w:color="000000"/>
+              <w:left w:val="single" w:sz="4" w:space="0" w:color="000000"/>
+              <w:bottom w:val="single" w:sz="4" w:space="0" w:color="000000"/>
+              <w:right w:val="single" w:sz="4" w:space="0" w:color="000000"/>
+            </w:tcBorders>
+          </w:tcPr>
+          <w:p>
+            <w:pPr>
+              <w:rPr>
+                <w:rFonts w:ascii="Times New Roman" w:hAnsi="Times New Roman"/>
+                <w:sz w:val="24"/>
+                <w:szCs w:val="24"/>
+              </w:rPr>
+            </w:pPr>
+            <w:r>
+              <w:rPr>
+                <w:rFonts w:ascii="Times New Roman" w:hAnsi="Times New Roman"/>
+                <w:sz w:val="24"/>
+                <w:szCs w:val="24"/>
+              </w:rPr>
+              <w:t>Research paper publication</w:t>
+            </w:r>
+          </w:p>
+        </w:tc>
+        <w:tc>
+          <w:tcPr>
+            <w:tcW w:w="2430" w:type="dxa"/>
+            <w:tcBorders>
+              <w:top w:val="single" w:sz="4" w:space="0" w:color="000000"/>
+              <w:left w:val="single" w:sz="4" w:space="0" w:color="000000"/>
+              <w:bottom w:val="single" w:sz="4" w:space="0" w:color="000000"/>
+              <w:right w:val="single" w:sz="4" w:space="0" w:color="000000"/>
+            </w:tcBorders>
+          </w:tcPr>
+          <w:p>
+            <w:pPr>
+              <w:rPr>
+                <w:rFonts w:ascii="Times New Roman" w:hAnsi="Times New Roman"/>
+                <w:sz w:val="24"/>
+                <w:szCs w:val="24"/>
+              </w:rPr>
+            </w:pPr>
+            <w:r>
+              <w:rPr>
+                <w:rFonts w:ascii="Times New Roman" w:hAnsi="Times New Roman"/>
+                <w:sz w:val="24"/>
+                <w:szCs w:val="24"/>
+              </w:rPr>
+              <w:t>Research paper publication</w:t>
+            </w:r>
+          </w:p>
+        </w:tc>
+        <w:tc>
+          <w:tcPr>
+            <w:tcW w:w="1366" w:type="dxa"/>
+            <w:tcBorders>
+              <w:top w:val="single" w:sz="4" w:space="0" w:color="000000"/>
+              <w:left w:val="single" w:sz="4" w:space="0" w:color="000000"/>
+              <w:bottom w:val="single" w:sz="4" w:space="0" w:color="000000"/>
+              <w:right w:val="single" w:sz="4" w:space="0" w:color="000000"/>
+            </w:tcBorders>
+          </w:tcPr>
+          <w:p>
+            <w:pPr>
+              <w:rPr>
+                <w:rFonts w:ascii="Times New Roman" w:hAnsi="Times New Roman"/>
+                <w:sz w:val="24"/>
+                <w:szCs w:val="24"/>
+              </w:rPr>
+            </w:pPr>
+            <w:r>
+              <w:rPr>
+                <w:rFonts w:ascii="Times New Roman" w:hAnsi="Times New Roman"/>
+                <w:sz w:val="24"/>
+                <w:szCs w:val="24"/>
+              </w:rPr>
+              <w:t>13/5/2022</w:t>
             </w:r>
           </w:p>
         </w:tc>
@@ -3075,16 +5044,6 @@
         </w:tc>
       </w:tr>
     </w:tbl>
-    <w:p>
-      <w:pPr>
-        <w:spacing w:after="200" w:line="276" w:lineRule="auto"/>
-        <w:rPr>
-          <w:rFonts w:ascii="Calibri" w:eastAsia="Times New Roman" w:hAnsi="Calibri" w:cs="Times New Roman"/>
-          <w:sz w:val="24"/>
-          <w:szCs w:val="24"/>
-        </w:rPr>
-      </w:pPr>
-    </w:p>
     <w:p/>
     <w:sectPr>
       <w:pgSz w:w="12240" w:h="15840"/>
@@ -3097,7 +5056,7 @@
 </file>
 
 <file path=word/numbering.xml><?xml version="1.0" encoding="utf-8"?>
-<w:numbering xmlns:wpc="http://schemas.microsoft.com/office/word/2010/wordprocessingCanvas" xmlns:cx="http://schemas.microsoft.com/office/drawing/2014/chartex" xmlns:cx1="http://schemas.microsoft.com/office/drawing/2015/9/8/chartex" xmlns:cx2="http://schemas.microsoft.com/office/drawing/2015/10/21/chartex" xmlns:cx3="http://schemas.microsoft.com/office/drawing/2016/5/9/chartex" xmlns:cx4="http://schemas.microsoft.com/office/drawing/2016/5/10/chartex" xmlns:cx5="http://schemas.microsoft.com/office/drawing/2016/5/11/chartex" xmlns:cx6="http://schemas.microsoft.com/office/drawing/2016/5/12/chartex" xmlns:cx7="http://schemas.microsoft.com/office/drawing/2016/5/13/chartex" xmlns:cx8="http://schemas.microsoft.com/office/drawing/2016/5/14/chartex" xmlns:mc="http://schemas.openxmlformats.org/markup-compatibility/2006" xmlns:aink="http://schemas.microsoft.com/office/drawing/2016/ink" xmlns:am3d="http://schemas.microsoft.com/office/drawing/2017/model3d" xmlns:o="urn:schemas-microsoft-com:office:office" xmlns:r="http://schemas.openxmlformats.org/officeDocument/2006/relationships" xmlns:m="http://schemas.openxmlformats.org/officeDocument/2006/math" xmlns:v="urn:schemas-microsoft-com:vml" xmlns:wp14="http://schemas.microsoft.com/office/word/2010/wordprocessingDrawing" xmlns:wp="http://schemas.openxmlformats.org/drawingml/2006/wordprocessingDrawing" xmlns:w10="urn:schemas-microsoft-com:office:word" xmlns:w="http://schemas.openxmlformats.org/wordprocessingml/2006/main" xmlns:w14="http://schemas.microsoft.com/office/word/2010/wordml" xmlns:w15="http://schemas.microsoft.com/office/word/2012/wordml" xmlns:w16cex="http://schemas.microsoft.com/office/word/2018/wordml/cex" xmlns:w16cid="http://schemas.microsoft.com/office/word/2016/wordml/cid" xmlns:w16="http://schemas.microsoft.com/office/word/2018/wordml" xmlns:w16sdtdh="http://schemas.microsoft.com/office/word/2020/wordml/sdtdatahash" xmlns:w16se="http://schemas.microsoft.com/office/word/2015/wordml/symex" xmlns:wpg="http://schemas.microsoft.com/office/word/2010/wordprocessingGroup" xmlns:wpi="http://schemas.microsoft.com/office/word/2010/wordprocessingInk" xmlns:wne="http://schemas.microsoft.com/office/word/2006/wordml" xmlns:wps="http://schemas.microsoft.com/office/word/2010/wordprocessingShape" mc:Ignorable="w14 w15 w16se w16cid w16 w16cex w16sdtdh wp14">
+<w:numbering xmlns:wpc="http://schemas.microsoft.com/office/word/2010/wordprocessingCanvas" xmlns:cx="http://schemas.microsoft.com/office/drawing/2014/chartex" xmlns:cx1="http://schemas.microsoft.com/office/drawing/2015/9/8/chartex" xmlns:cx2="http://schemas.microsoft.com/office/drawing/2015/10/21/chartex" xmlns:cx3="http://schemas.microsoft.com/office/drawing/2016/5/9/chartex" xmlns:cx4="http://schemas.microsoft.com/office/drawing/2016/5/10/chartex" xmlns:cx5="http://schemas.microsoft.com/office/drawing/2016/5/11/chartex" xmlns:cx6="http://schemas.microsoft.com/office/drawing/2016/5/12/chartex" xmlns:cx7="http://schemas.microsoft.com/office/drawing/2016/5/13/chartex" xmlns:cx8="http://schemas.microsoft.com/office/drawing/2016/5/14/chartex" xmlns:mc="http://schemas.openxmlformats.org/markup-compatibility/2006" xmlns:aink="http://schemas.microsoft.com/office/drawing/2016/ink" xmlns:am3d="http://schemas.microsoft.com/office/drawing/2017/model3d" xmlns:o="urn:schemas-microsoft-com:office:office" xmlns:oel="http://schemas.microsoft.com/office/2019/extlst" xmlns:r="http://schemas.openxmlformats.org/officeDocument/2006/relationships" xmlns:m="http://schemas.openxmlformats.org/officeDocument/2006/math" xmlns:v="urn:schemas-microsoft-com:vml" xmlns:wp14="http://schemas.microsoft.com/office/word/2010/wordprocessingDrawing" xmlns:wp="http://schemas.openxmlformats.org/drawingml/2006/wordprocessingDrawing" xmlns:w10="urn:schemas-microsoft-com:office:word" xmlns:w="http://schemas.openxmlformats.org/wordprocessingml/2006/main" xmlns:w14="http://schemas.microsoft.com/office/word/2010/wordml" xmlns:w15="http://schemas.microsoft.com/office/word/2012/wordml" xmlns:w16cex="http://schemas.microsoft.com/office/word/2018/wordml/cex" xmlns:w16cid="http://schemas.microsoft.com/office/word/2016/wordml/cid" xmlns:w16="http://schemas.microsoft.com/office/word/2018/wordml" xmlns:w16sdtdh="http://schemas.microsoft.com/office/word/2020/wordml/sdtdatahash" xmlns:w16se="http://schemas.microsoft.com/office/word/2015/wordml/symex" xmlns:wpg="http://schemas.microsoft.com/office/word/2010/wordprocessingGroup" xmlns:wpi="http://schemas.microsoft.com/office/word/2010/wordprocessingInk" xmlns:wne="http://schemas.microsoft.com/office/word/2006/wordml" xmlns:wps="http://schemas.microsoft.com/office/word/2010/wordprocessingShape" mc:Ignorable="w14 w15 w16se w16cid w16 w16cex w16sdtdh wp14">
   <w:abstractNum w:abstractNumId="0" w15:restartNumberingAfterBreak="0">
     <w:nsid w:val="1B67757E"/>
     <w:multiLevelType w:val="hybridMultilevel"/>
@@ -3184,7 +5143,7 @@
       </w:pPr>
     </w:lvl>
   </w:abstractNum>
-  <w:num w:numId="1">
+  <w:num w:numId="1" w16cid:durableId="545216873">
     <w:abstractNumId w:val="0"/>
     <w:lvlOverride w:ilvl="0">
       <w:startOverride w:val="1"/>

</xml_diff>